<commit_message>
Updated docs with module information
</commit_message>
<xml_diff>
--- a/ITS-Website-Documentation.docx
+++ b/ITS-Website-Documentation.docx
@@ -793,7 +793,7 @@
             </w:rPr>
             <w:fldChar w:fldCharType="separate"/>
           </w:r>
-          <w:hyperlink w:anchor="_Toc137023128" w:history="1">
+          <w:hyperlink w:anchor="_Toc140650553" w:history="1">
             <w:r>
               <w:rPr>
                 <w:rStyle w:val="Hyperlink"/>
@@ -820,7 +820,7 @@
                 <w:noProof/>
                 <w:webHidden/>
               </w:rPr>
-              <w:instrText xml:space="preserve"> PAGEREF _Toc137023128 \h </w:instrText>
+              <w:instrText xml:space="preserve"> PAGEREF _Toc140650553 \h </w:instrText>
             </w:r>
             <w:r>
               <w:rPr>
@@ -867,7 +867,7 @@
               <w14:ligatures w14:val="standardContextual"/>
             </w:rPr>
           </w:pPr>
-          <w:hyperlink w:anchor="_Toc137023129" w:history="1">
+          <w:hyperlink w:anchor="_Toc140650554" w:history="1">
             <w:r>
               <w:rPr>
                 <w:rStyle w:val="Hyperlink"/>
@@ -894,7 +894,7 @@
                 <w:noProof/>
                 <w:webHidden/>
               </w:rPr>
-              <w:instrText xml:space="preserve"> PAGEREF _Toc137023129 \h </w:instrText>
+              <w:instrText xml:space="preserve"> PAGEREF _Toc140650554 \h </w:instrText>
             </w:r>
             <w:r>
               <w:rPr>
@@ -941,7 +941,7 @@
               <w14:ligatures w14:val="standardContextual"/>
             </w:rPr>
           </w:pPr>
-          <w:hyperlink w:anchor="_Toc137023130" w:history="1">
+          <w:hyperlink w:anchor="_Toc140650555" w:history="1">
             <w:r>
               <w:rPr>
                 <w:rStyle w:val="Hyperlink"/>
@@ -968,7 +968,7 @@
                 <w:noProof/>
                 <w:webHidden/>
               </w:rPr>
-              <w:instrText xml:space="preserve"> PAGEREF _Toc137023130 \h </w:instrText>
+              <w:instrText xml:space="preserve"> PAGEREF _Toc140650555 \h </w:instrText>
             </w:r>
             <w:r>
               <w:rPr>
@@ -1015,7 +1015,7 @@
               <w14:ligatures w14:val="standardContextual"/>
             </w:rPr>
           </w:pPr>
-          <w:hyperlink w:anchor="_Toc137023131" w:history="1">
+          <w:hyperlink w:anchor="_Toc140650556" w:history="1">
             <w:r>
               <w:rPr>
                 <w:rStyle w:val="Hyperlink"/>
@@ -1042,7 +1042,7 @@
                 <w:noProof/>
                 <w:webHidden/>
               </w:rPr>
-              <w:instrText xml:space="preserve"> PAGEREF _Toc137023131 \h </w:instrText>
+              <w:instrText xml:space="preserve"> PAGEREF _Toc140650556 \h </w:instrText>
             </w:r>
             <w:r>
               <w:rPr>
@@ -1091,7 +1091,7 @@
               <w14:ligatures w14:val="standardContextual"/>
             </w:rPr>
           </w:pPr>
-          <w:hyperlink w:anchor="_Toc137023132" w:history="1">
+          <w:hyperlink w:anchor="_Toc140650557" w:history="1">
             <w:r>
               <w:rPr>
                 <w:rStyle w:val="Hyperlink"/>
@@ -1118,7 +1118,7 @@
                 <w:noProof/>
                 <w:webHidden/>
               </w:rPr>
-              <w:instrText xml:space="preserve"> PAGEREF _Toc137023132 \h </w:instrText>
+              <w:instrText xml:space="preserve"> PAGEREF _Toc140650557 \h </w:instrText>
             </w:r>
             <w:r>
               <w:rPr>
@@ -1167,13 +1167,13 @@
               <w14:ligatures w14:val="standardContextual"/>
             </w:rPr>
           </w:pPr>
-          <w:hyperlink w:anchor="_Toc137023133" w:history="1">
+          <w:hyperlink w:anchor="_Toc140650558" w:history="1">
             <w:r>
               <w:rPr>
                 <w:rStyle w:val="Hyperlink"/>
                 <w:noProof/>
               </w:rPr>
-              <w:t>Source Code</w:t>
+              <w:t>Source Code &amp; Code Design</w:t>
             </w:r>
             <w:r>
               <w:rPr>
@@ -1194,7 +1194,7 @@
                 <w:noProof/>
                 <w:webHidden/>
               </w:rPr>
-              <w:instrText xml:space="preserve"> PAGEREF _Toc137023133 \h </w:instrText>
+              <w:instrText xml:space="preserve"> PAGEREF _Toc140650558 \h </w:instrText>
             </w:r>
             <w:r>
               <w:rPr>
@@ -1241,7 +1241,7 @@
               <w14:ligatures w14:val="standardContextual"/>
             </w:rPr>
           </w:pPr>
-          <w:hyperlink w:anchor="_Toc137023134" w:history="1">
+          <w:hyperlink w:anchor="_Toc140650559" w:history="1">
             <w:r>
               <w:rPr>
                 <w:rStyle w:val="Hyperlink"/>
@@ -1268,7 +1268,82 @@
                 <w:noProof/>
                 <w:webHidden/>
               </w:rPr>
-              <w:instrText xml:space="preserve"> PAGEREF _Toc137023134 \h </w:instrText>
+              <w:instrText xml:space="preserve"> PAGEREF _Toc140650559 \h </w:instrText>
+            </w:r>
+            <w:r>
+              <w:rPr>
+                <w:noProof/>
+                <w:webHidden/>
+              </w:rPr>
+            </w:r>
+            <w:r>
+              <w:rPr>
+                <w:noProof/>
+                <w:webHidden/>
+              </w:rPr>
+              <w:fldChar w:fldCharType="separate"/>
+            </w:r>
+            <w:r>
+              <w:rPr>
+                <w:noProof/>
+                <w:webHidden/>
+              </w:rPr>
+              <w:t>4</w:t>
+            </w:r>
+            <w:r>
+              <w:rPr>
+                <w:noProof/>
+                <w:webHidden/>
+              </w:rPr>
+              <w:fldChar w:fldCharType="end"/>
+            </w:r>
+          </w:hyperlink>
+        </w:p>
+        <w:p>
+          <w:pPr>
+            <w:pStyle w:val="TOC3"/>
+            <w:tabs>
+              <w:tab w:val="right" w:leader="dot" w:pos="10790"/>
+            </w:tabs>
+            <w:rPr>
+              <w:rFonts w:cstheme="minorBidi"/>
+              <w:i w:val="0"/>
+              <w:iCs w:val="0"/>
+              <w:noProof/>
+              <w:kern w:val="2"/>
+              <w:sz w:val="24"/>
+              <w:szCs w:val="24"/>
+              <w14:ligatures w14:val="standardContextual"/>
+            </w:rPr>
+          </w:pPr>
+          <w:hyperlink w:anchor="_Toc140650560" w:history="1">
+            <w:r>
+              <w:rPr>
+                <w:rStyle w:val="Hyperlink"/>
+                <w:noProof/>
+              </w:rPr>
+              <w:t>CMS</w:t>
+            </w:r>
+            <w:r>
+              <w:rPr>
+                <w:noProof/>
+                <w:webHidden/>
+              </w:rPr>
+              <w:tab/>
+            </w:r>
+            <w:r>
+              <w:rPr>
+                <w:noProof/>
+                <w:webHidden/>
+              </w:rPr>
+              <w:fldChar w:fldCharType="begin"/>
+            </w:r>
+            <w:r>
+              <w:rPr>
+                <w:noProof/>
+                <w:webHidden/>
+              </w:rPr>
+              <w:instrText xml:space="preserve"> PAGEREF _Toc140650560 \h </w:instrText>
             </w:r>
             <w:r>
               <w:rPr>
@@ -1315,7 +1390,7 @@
               <w14:ligatures w14:val="standardContextual"/>
             </w:rPr>
           </w:pPr>
-          <w:hyperlink w:anchor="_Toc137023135" w:history="1">
+          <w:hyperlink w:anchor="_Toc140650561" w:history="1">
             <w:r>
               <w:rPr>
                 <w:rStyle w:val="Hyperlink"/>
@@ -1342,7 +1417,7 @@
                 <w:noProof/>
                 <w:webHidden/>
               </w:rPr>
-              <w:instrText xml:space="preserve"> PAGEREF _Toc137023135 \h </w:instrText>
+              <w:instrText xml:space="preserve"> PAGEREF _Toc140650561 \h </w:instrText>
             </w:r>
             <w:r>
               <w:rPr>
@@ -1391,13 +1466,13 @@
               <w14:ligatures w14:val="standardContextual"/>
             </w:rPr>
           </w:pPr>
-          <w:hyperlink w:anchor="_Toc137023136" w:history="1">
+          <w:hyperlink w:anchor="_Toc140650562" w:history="1">
             <w:r>
               <w:rPr>
                 <w:rStyle w:val="Hyperlink"/>
                 <w:noProof/>
               </w:rPr>
-              <w:t>Front-end</w:t>
+              <w:t>Drupal CMS</w:t>
             </w:r>
             <w:r>
               <w:rPr>
@@ -1418,7 +1493,7 @@
                 <w:noProof/>
                 <w:webHidden/>
               </w:rPr>
-              <w:instrText xml:space="preserve"> PAGEREF _Toc137023136 \h </w:instrText>
+              <w:instrText xml:space="preserve"> PAGEREF _Toc140650562 \h </w:instrText>
             </w:r>
             <w:r>
               <w:rPr>
@@ -1438,7 +1513,752 @@
                 <w:noProof/>
                 <w:webHidden/>
               </w:rPr>
-              <w:t>4</w:t>
+              <w:t>5</w:t>
+            </w:r>
+            <w:r>
+              <w:rPr>
+                <w:noProof/>
+                <w:webHidden/>
+              </w:rPr>
+              <w:fldChar w:fldCharType="end"/>
+            </w:r>
+          </w:hyperlink>
+        </w:p>
+        <w:p>
+          <w:pPr>
+            <w:pStyle w:val="TOC2"/>
+            <w:tabs>
+              <w:tab w:val="right" w:leader="dot" w:pos="10790"/>
+            </w:tabs>
+            <w:rPr>
+              <w:rFonts w:cstheme="minorBidi"/>
+              <w:smallCaps w:val="0"/>
+              <w:noProof/>
+              <w:kern w:val="2"/>
+              <w:sz w:val="24"/>
+              <w:szCs w:val="24"/>
+              <w14:ligatures w14:val="standardContextual"/>
+            </w:rPr>
+          </w:pPr>
+          <w:hyperlink w:anchor="_Toc140650563" w:history="1">
+            <w:r>
+              <w:rPr>
+                <w:rStyle w:val="Hyperlink"/>
+                <w:noProof/>
+              </w:rPr>
+              <w:t>Settings</w:t>
+            </w:r>
+            <w:r>
+              <w:rPr>
+                <w:noProof/>
+                <w:webHidden/>
+              </w:rPr>
+              <w:tab/>
+            </w:r>
+            <w:r>
+              <w:rPr>
+                <w:noProof/>
+                <w:webHidden/>
+              </w:rPr>
+              <w:fldChar w:fldCharType="begin"/>
+            </w:r>
+            <w:r>
+              <w:rPr>
+                <w:noProof/>
+                <w:webHidden/>
+              </w:rPr>
+              <w:instrText xml:space="preserve"> PAGEREF _Toc140650563 \h </w:instrText>
+            </w:r>
+            <w:r>
+              <w:rPr>
+                <w:noProof/>
+                <w:webHidden/>
+              </w:rPr>
+            </w:r>
+            <w:r>
+              <w:rPr>
+                <w:noProof/>
+                <w:webHidden/>
+              </w:rPr>
+              <w:fldChar w:fldCharType="separate"/>
+            </w:r>
+            <w:r>
+              <w:rPr>
+                <w:noProof/>
+                <w:webHidden/>
+              </w:rPr>
+              <w:t>5</w:t>
+            </w:r>
+            <w:r>
+              <w:rPr>
+                <w:noProof/>
+                <w:webHidden/>
+              </w:rPr>
+              <w:fldChar w:fldCharType="end"/>
+            </w:r>
+          </w:hyperlink>
+        </w:p>
+        <w:p>
+          <w:pPr>
+            <w:pStyle w:val="TOC3"/>
+            <w:tabs>
+              <w:tab w:val="right" w:leader="dot" w:pos="10790"/>
+            </w:tabs>
+            <w:rPr>
+              <w:rFonts w:cstheme="minorBidi"/>
+              <w:i w:val="0"/>
+              <w:iCs w:val="0"/>
+              <w:noProof/>
+              <w:kern w:val="2"/>
+              <w:sz w:val="24"/>
+              <w:szCs w:val="24"/>
+              <w14:ligatures w14:val="standardContextual"/>
+            </w:rPr>
+          </w:pPr>
+          <w:hyperlink w:anchor="_Toc140650564" w:history="1">
+            <w:r>
+              <w:rPr>
+                <w:rStyle w:val="Hyperlink"/>
+                <w:noProof/>
+              </w:rPr>
+              <w:t>Settings.php</w:t>
+            </w:r>
+            <w:r>
+              <w:rPr>
+                <w:noProof/>
+                <w:webHidden/>
+              </w:rPr>
+              <w:tab/>
+            </w:r>
+            <w:r>
+              <w:rPr>
+                <w:noProof/>
+                <w:webHidden/>
+              </w:rPr>
+              <w:fldChar w:fldCharType="begin"/>
+            </w:r>
+            <w:r>
+              <w:rPr>
+                <w:noProof/>
+                <w:webHidden/>
+              </w:rPr>
+              <w:instrText xml:space="preserve"> PAGEREF _Toc140650564 \h </w:instrText>
+            </w:r>
+            <w:r>
+              <w:rPr>
+                <w:noProof/>
+                <w:webHidden/>
+              </w:rPr>
+            </w:r>
+            <w:r>
+              <w:rPr>
+                <w:noProof/>
+                <w:webHidden/>
+              </w:rPr>
+              <w:fldChar w:fldCharType="separate"/>
+            </w:r>
+            <w:r>
+              <w:rPr>
+                <w:noProof/>
+                <w:webHidden/>
+              </w:rPr>
+              <w:t>5</w:t>
+            </w:r>
+            <w:r>
+              <w:rPr>
+                <w:noProof/>
+                <w:webHidden/>
+              </w:rPr>
+              <w:fldChar w:fldCharType="end"/>
+            </w:r>
+          </w:hyperlink>
+        </w:p>
+        <w:p>
+          <w:pPr>
+            <w:pStyle w:val="TOC2"/>
+            <w:tabs>
+              <w:tab w:val="right" w:leader="dot" w:pos="10790"/>
+            </w:tabs>
+            <w:rPr>
+              <w:rFonts w:cstheme="minorBidi"/>
+              <w:smallCaps w:val="0"/>
+              <w:noProof/>
+              <w:kern w:val="2"/>
+              <w:sz w:val="24"/>
+              <w:szCs w:val="24"/>
+              <w14:ligatures w14:val="standardContextual"/>
+            </w:rPr>
+          </w:pPr>
+          <w:hyperlink w:anchor="_Toc140650565" w:history="1">
+            <w:r>
+              <w:rPr>
+                <w:rStyle w:val="Hyperlink"/>
+                <w:noProof/>
+              </w:rPr>
+              <w:t>Modules</w:t>
+            </w:r>
+            <w:r>
+              <w:rPr>
+                <w:noProof/>
+                <w:webHidden/>
+              </w:rPr>
+              <w:tab/>
+            </w:r>
+            <w:r>
+              <w:rPr>
+                <w:noProof/>
+                <w:webHidden/>
+              </w:rPr>
+              <w:fldChar w:fldCharType="begin"/>
+            </w:r>
+            <w:r>
+              <w:rPr>
+                <w:noProof/>
+                <w:webHidden/>
+              </w:rPr>
+              <w:instrText xml:space="preserve"> PAGEREF _Toc140650565 \h </w:instrText>
+            </w:r>
+            <w:r>
+              <w:rPr>
+                <w:noProof/>
+                <w:webHidden/>
+              </w:rPr>
+            </w:r>
+            <w:r>
+              <w:rPr>
+                <w:noProof/>
+                <w:webHidden/>
+              </w:rPr>
+              <w:fldChar w:fldCharType="separate"/>
+            </w:r>
+            <w:r>
+              <w:rPr>
+                <w:noProof/>
+                <w:webHidden/>
+              </w:rPr>
+              <w:t>5</w:t>
+            </w:r>
+            <w:r>
+              <w:rPr>
+                <w:noProof/>
+                <w:webHidden/>
+              </w:rPr>
+              <w:fldChar w:fldCharType="end"/>
+            </w:r>
+          </w:hyperlink>
+        </w:p>
+        <w:p>
+          <w:pPr>
+            <w:pStyle w:val="TOC3"/>
+            <w:tabs>
+              <w:tab w:val="right" w:leader="dot" w:pos="10790"/>
+            </w:tabs>
+            <w:rPr>
+              <w:rFonts w:cstheme="minorBidi"/>
+              <w:i w:val="0"/>
+              <w:iCs w:val="0"/>
+              <w:noProof/>
+              <w:kern w:val="2"/>
+              <w:sz w:val="24"/>
+              <w:szCs w:val="24"/>
+              <w14:ligatures w14:val="standardContextual"/>
+            </w:rPr>
+          </w:pPr>
+          <w:hyperlink w:anchor="_Toc140650566" w:history="1">
+            <w:r>
+              <w:rPr>
+                <w:rStyle w:val="Hyperlink"/>
+                <w:noProof/>
+              </w:rPr>
+              <w:t>Admin Toolbar</w:t>
+            </w:r>
+            <w:r>
+              <w:rPr>
+                <w:noProof/>
+                <w:webHidden/>
+              </w:rPr>
+              <w:tab/>
+            </w:r>
+            <w:r>
+              <w:rPr>
+                <w:noProof/>
+                <w:webHidden/>
+              </w:rPr>
+              <w:fldChar w:fldCharType="begin"/>
+            </w:r>
+            <w:r>
+              <w:rPr>
+                <w:noProof/>
+                <w:webHidden/>
+              </w:rPr>
+              <w:instrText xml:space="preserve"> PAGEREF _Toc140650566 \h </w:instrText>
+            </w:r>
+            <w:r>
+              <w:rPr>
+                <w:noProof/>
+                <w:webHidden/>
+              </w:rPr>
+            </w:r>
+            <w:r>
+              <w:rPr>
+                <w:noProof/>
+                <w:webHidden/>
+              </w:rPr>
+              <w:fldChar w:fldCharType="separate"/>
+            </w:r>
+            <w:r>
+              <w:rPr>
+                <w:noProof/>
+                <w:webHidden/>
+              </w:rPr>
+              <w:t>5</w:t>
+            </w:r>
+            <w:r>
+              <w:rPr>
+                <w:noProof/>
+                <w:webHidden/>
+              </w:rPr>
+              <w:fldChar w:fldCharType="end"/>
+            </w:r>
+          </w:hyperlink>
+        </w:p>
+        <w:p>
+          <w:pPr>
+            <w:pStyle w:val="TOC3"/>
+            <w:tabs>
+              <w:tab w:val="right" w:leader="dot" w:pos="10790"/>
+            </w:tabs>
+            <w:rPr>
+              <w:rFonts w:cstheme="minorBidi"/>
+              <w:i w:val="0"/>
+              <w:iCs w:val="0"/>
+              <w:noProof/>
+              <w:kern w:val="2"/>
+              <w:sz w:val="24"/>
+              <w:szCs w:val="24"/>
+              <w14:ligatures w14:val="standardContextual"/>
+            </w:rPr>
+          </w:pPr>
+          <w:hyperlink w:anchor="_Toc140650567" w:history="1">
+            <w:r>
+              <w:rPr>
+                <w:rStyle w:val="Hyperlink"/>
+                <w:noProof/>
+              </w:rPr>
+              <w:t>Gin Theme</w:t>
+            </w:r>
+            <w:r>
+              <w:rPr>
+                <w:noProof/>
+                <w:webHidden/>
+              </w:rPr>
+              <w:tab/>
+            </w:r>
+            <w:r>
+              <w:rPr>
+                <w:noProof/>
+                <w:webHidden/>
+              </w:rPr>
+              <w:fldChar w:fldCharType="begin"/>
+            </w:r>
+            <w:r>
+              <w:rPr>
+                <w:noProof/>
+                <w:webHidden/>
+              </w:rPr>
+              <w:instrText xml:space="preserve"> PAGEREF _Toc140650567 \h </w:instrText>
+            </w:r>
+            <w:r>
+              <w:rPr>
+                <w:noProof/>
+                <w:webHidden/>
+              </w:rPr>
+            </w:r>
+            <w:r>
+              <w:rPr>
+                <w:noProof/>
+                <w:webHidden/>
+              </w:rPr>
+              <w:fldChar w:fldCharType="separate"/>
+            </w:r>
+            <w:r>
+              <w:rPr>
+                <w:noProof/>
+                <w:webHidden/>
+              </w:rPr>
+              <w:t>6</w:t>
+            </w:r>
+            <w:r>
+              <w:rPr>
+                <w:noProof/>
+                <w:webHidden/>
+              </w:rPr>
+              <w:fldChar w:fldCharType="end"/>
+            </w:r>
+          </w:hyperlink>
+        </w:p>
+        <w:p>
+          <w:pPr>
+            <w:pStyle w:val="TOC3"/>
+            <w:tabs>
+              <w:tab w:val="right" w:leader="dot" w:pos="10790"/>
+            </w:tabs>
+            <w:rPr>
+              <w:rFonts w:cstheme="minorBidi"/>
+              <w:i w:val="0"/>
+              <w:iCs w:val="0"/>
+              <w:noProof/>
+              <w:kern w:val="2"/>
+              <w:sz w:val="24"/>
+              <w:szCs w:val="24"/>
+              <w14:ligatures w14:val="standardContextual"/>
+            </w:rPr>
+          </w:pPr>
+          <w:hyperlink w:anchor="_Toc140650568" w:history="1">
+            <w:r>
+              <w:rPr>
+                <w:rStyle w:val="Hyperlink"/>
+                <w:noProof/>
+              </w:rPr>
+              <w:t>Pathauto</w:t>
+            </w:r>
+            <w:r>
+              <w:rPr>
+                <w:noProof/>
+                <w:webHidden/>
+              </w:rPr>
+              <w:tab/>
+            </w:r>
+            <w:r>
+              <w:rPr>
+                <w:noProof/>
+                <w:webHidden/>
+              </w:rPr>
+              <w:fldChar w:fldCharType="begin"/>
+            </w:r>
+            <w:r>
+              <w:rPr>
+                <w:noProof/>
+                <w:webHidden/>
+              </w:rPr>
+              <w:instrText xml:space="preserve"> PAGEREF _Toc140650568 \h </w:instrText>
+            </w:r>
+            <w:r>
+              <w:rPr>
+                <w:noProof/>
+                <w:webHidden/>
+              </w:rPr>
+            </w:r>
+            <w:r>
+              <w:rPr>
+                <w:noProof/>
+                <w:webHidden/>
+              </w:rPr>
+              <w:fldChar w:fldCharType="separate"/>
+            </w:r>
+            <w:r>
+              <w:rPr>
+                <w:noProof/>
+                <w:webHidden/>
+              </w:rPr>
+              <w:t>6</w:t>
+            </w:r>
+            <w:r>
+              <w:rPr>
+                <w:noProof/>
+                <w:webHidden/>
+              </w:rPr>
+              <w:fldChar w:fldCharType="end"/>
+            </w:r>
+          </w:hyperlink>
+        </w:p>
+        <w:p>
+          <w:pPr>
+            <w:pStyle w:val="TOC2"/>
+            <w:tabs>
+              <w:tab w:val="right" w:leader="dot" w:pos="10790"/>
+            </w:tabs>
+            <w:rPr>
+              <w:rFonts w:cstheme="minorBidi"/>
+              <w:smallCaps w:val="0"/>
+              <w:noProof/>
+              <w:kern w:val="2"/>
+              <w:sz w:val="24"/>
+              <w:szCs w:val="24"/>
+              <w14:ligatures w14:val="standardContextual"/>
+            </w:rPr>
+          </w:pPr>
+          <w:hyperlink w:anchor="_Toc140650569" w:history="1">
+            <w:r>
+              <w:rPr>
+                <w:rStyle w:val="Hyperlink"/>
+                <w:noProof/>
+              </w:rPr>
+              <w:t>Users</w:t>
+            </w:r>
+            <w:r>
+              <w:rPr>
+                <w:noProof/>
+                <w:webHidden/>
+              </w:rPr>
+              <w:tab/>
+            </w:r>
+            <w:r>
+              <w:rPr>
+                <w:noProof/>
+                <w:webHidden/>
+              </w:rPr>
+              <w:fldChar w:fldCharType="begin"/>
+            </w:r>
+            <w:r>
+              <w:rPr>
+                <w:noProof/>
+                <w:webHidden/>
+              </w:rPr>
+              <w:instrText xml:space="preserve"> PAGEREF _Toc140650569 \h </w:instrText>
+            </w:r>
+            <w:r>
+              <w:rPr>
+                <w:noProof/>
+                <w:webHidden/>
+              </w:rPr>
+            </w:r>
+            <w:r>
+              <w:rPr>
+                <w:noProof/>
+                <w:webHidden/>
+              </w:rPr>
+              <w:fldChar w:fldCharType="separate"/>
+            </w:r>
+            <w:r>
+              <w:rPr>
+                <w:noProof/>
+                <w:webHidden/>
+              </w:rPr>
+              <w:t>6</w:t>
+            </w:r>
+            <w:r>
+              <w:rPr>
+                <w:noProof/>
+                <w:webHidden/>
+              </w:rPr>
+              <w:fldChar w:fldCharType="end"/>
+            </w:r>
+          </w:hyperlink>
+        </w:p>
+        <w:p>
+          <w:pPr>
+            <w:pStyle w:val="TOC3"/>
+            <w:tabs>
+              <w:tab w:val="right" w:leader="dot" w:pos="10790"/>
+            </w:tabs>
+            <w:rPr>
+              <w:rFonts w:cstheme="minorBidi"/>
+              <w:i w:val="0"/>
+              <w:iCs w:val="0"/>
+              <w:noProof/>
+              <w:kern w:val="2"/>
+              <w:sz w:val="24"/>
+              <w:szCs w:val="24"/>
+              <w14:ligatures w14:val="standardContextual"/>
+            </w:rPr>
+          </w:pPr>
+          <w:hyperlink w:anchor="_Toc140650570" w:history="1">
+            <w:r>
+              <w:rPr>
+                <w:rStyle w:val="Hyperlink"/>
+                <w:noProof/>
+              </w:rPr>
+              <w:t>Administrator</w:t>
+            </w:r>
+            <w:r>
+              <w:rPr>
+                <w:noProof/>
+                <w:webHidden/>
+              </w:rPr>
+              <w:tab/>
+            </w:r>
+            <w:r>
+              <w:rPr>
+                <w:noProof/>
+                <w:webHidden/>
+              </w:rPr>
+              <w:fldChar w:fldCharType="begin"/>
+            </w:r>
+            <w:r>
+              <w:rPr>
+                <w:noProof/>
+                <w:webHidden/>
+              </w:rPr>
+              <w:instrText xml:space="preserve"> PAGEREF _Toc140650570 \h </w:instrText>
+            </w:r>
+            <w:r>
+              <w:rPr>
+                <w:noProof/>
+                <w:webHidden/>
+              </w:rPr>
+            </w:r>
+            <w:r>
+              <w:rPr>
+                <w:noProof/>
+                <w:webHidden/>
+              </w:rPr>
+              <w:fldChar w:fldCharType="separate"/>
+            </w:r>
+            <w:r>
+              <w:rPr>
+                <w:noProof/>
+                <w:webHidden/>
+              </w:rPr>
+              <w:t>6</w:t>
+            </w:r>
+            <w:r>
+              <w:rPr>
+                <w:noProof/>
+                <w:webHidden/>
+              </w:rPr>
+              <w:fldChar w:fldCharType="end"/>
+            </w:r>
+          </w:hyperlink>
+        </w:p>
+        <w:p>
+          <w:pPr>
+            <w:pStyle w:val="TOC2"/>
+            <w:tabs>
+              <w:tab w:val="right" w:leader="dot" w:pos="10790"/>
+            </w:tabs>
+            <w:rPr>
+              <w:rFonts w:cstheme="minorBidi"/>
+              <w:smallCaps w:val="0"/>
+              <w:noProof/>
+              <w:kern w:val="2"/>
+              <w:sz w:val="24"/>
+              <w:szCs w:val="24"/>
+              <w14:ligatures w14:val="standardContextual"/>
+            </w:rPr>
+          </w:pPr>
+          <w:hyperlink w:anchor="_Toc140650571" w:history="1">
+            <w:r>
+              <w:rPr>
+                <w:rStyle w:val="Hyperlink"/>
+                <w:noProof/>
+              </w:rPr>
+              <w:t>Content Types</w:t>
+            </w:r>
+            <w:r>
+              <w:rPr>
+                <w:noProof/>
+                <w:webHidden/>
+              </w:rPr>
+              <w:tab/>
+            </w:r>
+            <w:r>
+              <w:rPr>
+                <w:noProof/>
+                <w:webHidden/>
+              </w:rPr>
+              <w:fldChar w:fldCharType="begin"/>
+            </w:r>
+            <w:r>
+              <w:rPr>
+                <w:noProof/>
+                <w:webHidden/>
+              </w:rPr>
+              <w:instrText xml:space="preserve"> PAGEREF _Toc140650571 \h </w:instrText>
+            </w:r>
+            <w:r>
+              <w:rPr>
+                <w:noProof/>
+                <w:webHidden/>
+              </w:rPr>
+            </w:r>
+            <w:r>
+              <w:rPr>
+                <w:noProof/>
+                <w:webHidden/>
+              </w:rPr>
+              <w:fldChar w:fldCharType="separate"/>
+            </w:r>
+            <w:r>
+              <w:rPr>
+                <w:noProof/>
+                <w:webHidden/>
+              </w:rPr>
+              <w:t>6</w:t>
+            </w:r>
+            <w:r>
+              <w:rPr>
+                <w:noProof/>
+                <w:webHidden/>
+              </w:rPr>
+              <w:fldChar w:fldCharType="end"/>
+            </w:r>
+          </w:hyperlink>
+        </w:p>
+        <w:p>
+          <w:pPr>
+            <w:pStyle w:val="TOC2"/>
+            <w:tabs>
+              <w:tab w:val="right" w:leader="dot" w:pos="10790"/>
+            </w:tabs>
+            <w:rPr>
+              <w:rFonts w:cstheme="minorBidi"/>
+              <w:smallCaps w:val="0"/>
+              <w:noProof/>
+              <w:kern w:val="2"/>
+              <w:sz w:val="24"/>
+              <w:szCs w:val="24"/>
+              <w14:ligatures w14:val="standardContextual"/>
+            </w:rPr>
+          </w:pPr>
+          <w:hyperlink w:anchor="_Toc140650572" w:history="1">
+            <w:r>
+              <w:rPr>
+                <w:rStyle w:val="Hyperlink"/>
+                <w:noProof/>
+              </w:rPr>
+              <w:t>Structure</w:t>
+            </w:r>
+            <w:r>
+              <w:rPr>
+                <w:noProof/>
+                <w:webHidden/>
+              </w:rPr>
+              <w:tab/>
+            </w:r>
+            <w:r>
+              <w:rPr>
+                <w:noProof/>
+                <w:webHidden/>
+              </w:rPr>
+              <w:fldChar w:fldCharType="begin"/>
+            </w:r>
+            <w:r>
+              <w:rPr>
+                <w:noProof/>
+                <w:webHidden/>
+              </w:rPr>
+              <w:instrText xml:space="preserve"> PAGEREF _Toc140650572 \h </w:instrText>
+            </w:r>
+            <w:r>
+              <w:rPr>
+                <w:noProof/>
+                <w:webHidden/>
+              </w:rPr>
+            </w:r>
+            <w:r>
+              <w:rPr>
+                <w:noProof/>
+                <w:webHidden/>
+              </w:rPr>
+              <w:fldChar w:fldCharType="separate"/>
+            </w:r>
+            <w:r>
+              <w:rPr>
+                <w:noProof/>
+                <w:webHidden/>
+              </w:rPr>
+              <w:t>7</w:t>
             </w:r>
             <w:r>
               <w:rPr>
@@ -1467,13 +2287,13 @@
               <w14:ligatures w14:val="standardContextual"/>
             </w:rPr>
           </w:pPr>
-          <w:hyperlink w:anchor="_Toc137023137" w:history="1">
+          <w:hyperlink w:anchor="_Toc140650573" w:history="1">
             <w:r>
               <w:rPr>
                 <w:rStyle w:val="Hyperlink"/>
                 <w:noProof/>
               </w:rPr>
-              <w:t>Back-End</w:t>
+              <w:t>Updating</w:t>
             </w:r>
             <w:r>
               <w:rPr>
@@ -1494,7 +2314,7 @@
                 <w:noProof/>
                 <w:webHidden/>
               </w:rPr>
-              <w:instrText xml:space="preserve"> PAGEREF _Toc137023137 \h </w:instrText>
+              <w:instrText xml:space="preserve"> PAGEREF _Toc140650573 \h </w:instrText>
             </w:r>
             <w:r>
               <w:rPr>
@@ -1514,7 +2334,377 @@
                 <w:noProof/>
                 <w:webHidden/>
               </w:rPr>
-              <w:t>4</w:t>
+              <w:t>8</w:t>
+            </w:r>
+            <w:r>
+              <w:rPr>
+                <w:noProof/>
+                <w:webHidden/>
+              </w:rPr>
+              <w:fldChar w:fldCharType="end"/>
+            </w:r>
+          </w:hyperlink>
+        </w:p>
+        <w:p>
+          <w:pPr>
+            <w:pStyle w:val="TOC2"/>
+            <w:tabs>
+              <w:tab w:val="right" w:leader="dot" w:pos="10790"/>
+            </w:tabs>
+            <w:rPr>
+              <w:rFonts w:cstheme="minorBidi"/>
+              <w:smallCaps w:val="0"/>
+              <w:noProof/>
+              <w:kern w:val="2"/>
+              <w:sz w:val="24"/>
+              <w:szCs w:val="24"/>
+              <w14:ligatures w14:val="standardContextual"/>
+            </w:rPr>
+          </w:pPr>
+          <w:hyperlink w:anchor="_Toc140650574" w:history="1">
+            <w:r>
+              <w:rPr>
+                <w:rStyle w:val="Hyperlink"/>
+                <w:noProof/>
+              </w:rPr>
+              <w:t>How to tell there are updates</w:t>
+            </w:r>
+            <w:r>
+              <w:rPr>
+                <w:noProof/>
+                <w:webHidden/>
+              </w:rPr>
+              <w:tab/>
+            </w:r>
+            <w:r>
+              <w:rPr>
+                <w:noProof/>
+                <w:webHidden/>
+              </w:rPr>
+              <w:fldChar w:fldCharType="begin"/>
+            </w:r>
+            <w:r>
+              <w:rPr>
+                <w:noProof/>
+                <w:webHidden/>
+              </w:rPr>
+              <w:instrText xml:space="preserve"> PAGEREF _Toc140650574 \h </w:instrText>
+            </w:r>
+            <w:r>
+              <w:rPr>
+                <w:noProof/>
+                <w:webHidden/>
+              </w:rPr>
+            </w:r>
+            <w:r>
+              <w:rPr>
+                <w:noProof/>
+                <w:webHidden/>
+              </w:rPr>
+              <w:fldChar w:fldCharType="separate"/>
+            </w:r>
+            <w:r>
+              <w:rPr>
+                <w:noProof/>
+                <w:webHidden/>
+              </w:rPr>
+              <w:t>8</w:t>
+            </w:r>
+            <w:r>
+              <w:rPr>
+                <w:noProof/>
+                <w:webHidden/>
+              </w:rPr>
+              <w:fldChar w:fldCharType="end"/>
+            </w:r>
+          </w:hyperlink>
+        </w:p>
+        <w:p>
+          <w:pPr>
+            <w:pStyle w:val="TOC2"/>
+            <w:tabs>
+              <w:tab w:val="right" w:leader="dot" w:pos="10790"/>
+            </w:tabs>
+            <w:rPr>
+              <w:rFonts w:cstheme="minorBidi"/>
+              <w:smallCaps w:val="0"/>
+              <w:noProof/>
+              <w:kern w:val="2"/>
+              <w:sz w:val="24"/>
+              <w:szCs w:val="24"/>
+              <w14:ligatures w14:val="standardContextual"/>
+            </w:rPr>
+          </w:pPr>
+          <w:hyperlink w:anchor="_Toc140650575" w:history="1">
+            <w:r>
+              <w:rPr>
+                <w:rStyle w:val="Hyperlink"/>
+                <w:noProof/>
+              </w:rPr>
+              <w:t>Should they be updated</w:t>
+            </w:r>
+            <w:r>
+              <w:rPr>
+                <w:noProof/>
+                <w:webHidden/>
+              </w:rPr>
+              <w:tab/>
+            </w:r>
+            <w:r>
+              <w:rPr>
+                <w:noProof/>
+                <w:webHidden/>
+              </w:rPr>
+              <w:fldChar w:fldCharType="begin"/>
+            </w:r>
+            <w:r>
+              <w:rPr>
+                <w:noProof/>
+                <w:webHidden/>
+              </w:rPr>
+              <w:instrText xml:space="preserve"> PAGEREF _Toc140650575 \h </w:instrText>
+            </w:r>
+            <w:r>
+              <w:rPr>
+                <w:noProof/>
+                <w:webHidden/>
+              </w:rPr>
+            </w:r>
+            <w:r>
+              <w:rPr>
+                <w:noProof/>
+                <w:webHidden/>
+              </w:rPr>
+              <w:fldChar w:fldCharType="separate"/>
+            </w:r>
+            <w:r>
+              <w:rPr>
+                <w:noProof/>
+                <w:webHidden/>
+              </w:rPr>
+              <w:t>8</w:t>
+            </w:r>
+            <w:r>
+              <w:rPr>
+                <w:noProof/>
+                <w:webHidden/>
+              </w:rPr>
+              <w:fldChar w:fldCharType="end"/>
+            </w:r>
+          </w:hyperlink>
+        </w:p>
+        <w:p>
+          <w:pPr>
+            <w:pStyle w:val="TOC2"/>
+            <w:tabs>
+              <w:tab w:val="right" w:leader="dot" w:pos="10790"/>
+            </w:tabs>
+            <w:rPr>
+              <w:rFonts w:cstheme="minorBidi"/>
+              <w:smallCaps w:val="0"/>
+              <w:noProof/>
+              <w:kern w:val="2"/>
+              <w:sz w:val="24"/>
+              <w:szCs w:val="24"/>
+              <w14:ligatures w14:val="standardContextual"/>
+            </w:rPr>
+          </w:pPr>
+          <w:hyperlink w:anchor="_Toc140650576" w:history="1">
+            <w:r>
+              <w:rPr>
+                <w:rStyle w:val="Hyperlink"/>
+                <w:noProof/>
+              </w:rPr>
+              <w:t>Testing updates</w:t>
+            </w:r>
+            <w:r>
+              <w:rPr>
+                <w:noProof/>
+                <w:webHidden/>
+              </w:rPr>
+              <w:tab/>
+            </w:r>
+            <w:r>
+              <w:rPr>
+                <w:noProof/>
+                <w:webHidden/>
+              </w:rPr>
+              <w:fldChar w:fldCharType="begin"/>
+            </w:r>
+            <w:r>
+              <w:rPr>
+                <w:noProof/>
+                <w:webHidden/>
+              </w:rPr>
+              <w:instrText xml:space="preserve"> PAGEREF _Toc140650576 \h </w:instrText>
+            </w:r>
+            <w:r>
+              <w:rPr>
+                <w:noProof/>
+                <w:webHidden/>
+              </w:rPr>
+            </w:r>
+            <w:r>
+              <w:rPr>
+                <w:noProof/>
+                <w:webHidden/>
+              </w:rPr>
+              <w:fldChar w:fldCharType="separate"/>
+            </w:r>
+            <w:r>
+              <w:rPr>
+                <w:noProof/>
+                <w:webHidden/>
+              </w:rPr>
+              <w:t>8</w:t>
+            </w:r>
+            <w:r>
+              <w:rPr>
+                <w:noProof/>
+                <w:webHidden/>
+              </w:rPr>
+              <w:fldChar w:fldCharType="end"/>
+            </w:r>
+          </w:hyperlink>
+        </w:p>
+        <w:p>
+          <w:pPr>
+            <w:pStyle w:val="TOC2"/>
+            <w:tabs>
+              <w:tab w:val="right" w:leader="dot" w:pos="10790"/>
+            </w:tabs>
+            <w:rPr>
+              <w:rFonts w:cstheme="minorBidi"/>
+              <w:smallCaps w:val="0"/>
+              <w:noProof/>
+              <w:kern w:val="2"/>
+              <w:sz w:val="24"/>
+              <w:szCs w:val="24"/>
+              <w14:ligatures w14:val="standardContextual"/>
+            </w:rPr>
+          </w:pPr>
+          <w:hyperlink w:anchor="_Toc140650577" w:history="1">
+            <w:r>
+              <w:rPr>
+                <w:rStyle w:val="Hyperlink"/>
+                <w:noProof/>
+              </w:rPr>
+              <w:t>Drupal Core</w:t>
+            </w:r>
+            <w:r>
+              <w:rPr>
+                <w:noProof/>
+                <w:webHidden/>
+              </w:rPr>
+              <w:tab/>
+            </w:r>
+            <w:r>
+              <w:rPr>
+                <w:noProof/>
+                <w:webHidden/>
+              </w:rPr>
+              <w:fldChar w:fldCharType="begin"/>
+            </w:r>
+            <w:r>
+              <w:rPr>
+                <w:noProof/>
+                <w:webHidden/>
+              </w:rPr>
+              <w:instrText xml:space="preserve"> PAGEREF _Toc140650577 \h </w:instrText>
+            </w:r>
+            <w:r>
+              <w:rPr>
+                <w:noProof/>
+                <w:webHidden/>
+              </w:rPr>
+            </w:r>
+            <w:r>
+              <w:rPr>
+                <w:noProof/>
+                <w:webHidden/>
+              </w:rPr>
+              <w:fldChar w:fldCharType="separate"/>
+            </w:r>
+            <w:r>
+              <w:rPr>
+                <w:noProof/>
+                <w:webHidden/>
+              </w:rPr>
+              <w:t>8</w:t>
+            </w:r>
+            <w:r>
+              <w:rPr>
+                <w:noProof/>
+                <w:webHidden/>
+              </w:rPr>
+              <w:fldChar w:fldCharType="end"/>
+            </w:r>
+          </w:hyperlink>
+        </w:p>
+        <w:p>
+          <w:pPr>
+            <w:pStyle w:val="TOC2"/>
+            <w:tabs>
+              <w:tab w:val="right" w:leader="dot" w:pos="10790"/>
+            </w:tabs>
+            <w:rPr>
+              <w:rFonts w:cstheme="minorBidi"/>
+              <w:smallCaps w:val="0"/>
+              <w:noProof/>
+              <w:kern w:val="2"/>
+              <w:sz w:val="24"/>
+              <w:szCs w:val="24"/>
+              <w14:ligatures w14:val="standardContextual"/>
+            </w:rPr>
+          </w:pPr>
+          <w:hyperlink w:anchor="_Toc140650578" w:history="1">
+            <w:r>
+              <w:rPr>
+                <w:rStyle w:val="Hyperlink"/>
+                <w:noProof/>
+              </w:rPr>
+              <w:t>Modules</w:t>
+            </w:r>
+            <w:r>
+              <w:rPr>
+                <w:noProof/>
+                <w:webHidden/>
+              </w:rPr>
+              <w:tab/>
+            </w:r>
+            <w:r>
+              <w:rPr>
+                <w:noProof/>
+                <w:webHidden/>
+              </w:rPr>
+              <w:fldChar w:fldCharType="begin"/>
+            </w:r>
+            <w:r>
+              <w:rPr>
+                <w:noProof/>
+                <w:webHidden/>
+              </w:rPr>
+              <w:instrText xml:space="preserve"> PAGEREF _Toc140650578 \h </w:instrText>
+            </w:r>
+            <w:r>
+              <w:rPr>
+                <w:noProof/>
+                <w:webHidden/>
+              </w:rPr>
+            </w:r>
+            <w:r>
+              <w:rPr>
+                <w:noProof/>
+                <w:webHidden/>
+              </w:rPr>
+              <w:fldChar w:fldCharType="separate"/>
+            </w:r>
+            <w:r>
+              <w:rPr>
+                <w:noProof/>
+                <w:webHidden/>
+              </w:rPr>
+              <w:t>8</w:t>
             </w:r>
             <w:r>
               <w:rPr>
@@ -1543,13 +2733,13 @@
               <w14:ligatures w14:val="standardContextual"/>
             </w:rPr>
           </w:pPr>
-          <w:hyperlink w:anchor="_Toc137023138" w:history="1">
+          <w:hyperlink w:anchor="_Toc140650579" w:history="1">
             <w:r>
               <w:rPr>
                 <w:rStyle w:val="Hyperlink"/>
                 <w:noProof/>
               </w:rPr>
-              <w:t>Resources</w:t>
+              <w:t>Administration</w:t>
             </w:r>
             <w:r>
               <w:rPr>
@@ -1570,7 +2760,7 @@
                 <w:noProof/>
                 <w:webHidden/>
               </w:rPr>
-              <w:instrText xml:space="preserve"> PAGEREF _Toc137023138 \h </w:instrText>
+              <w:instrText xml:space="preserve"> PAGEREF _Toc140650579 \h </w:instrText>
             </w:r>
             <w:r>
               <w:rPr>
@@ -1590,7 +2780,7 @@
                 <w:noProof/>
                 <w:webHidden/>
               </w:rPr>
-              <w:t>5</w:t>
+              <w:t>9</w:t>
             </w:r>
             <w:r>
               <w:rPr>
@@ -1617,12 +2807,162 @@
               <w14:ligatures w14:val="standardContextual"/>
             </w:rPr>
           </w:pPr>
-          <w:hyperlink w:anchor="_Toc137023139" w:history="1">
+          <w:hyperlink w:anchor="_Toc140650580" w:history="1">
             <w:r>
               <w:rPr>
                 <w:rStyle w:val="Hyperlink"/>
                 <w:noProof/>
               </w:rPr>
+              <w:t>One time login</w:t>
+            </w:r>
+            <w:r>
+              <w:rPr>
+                <w:noProof/>
+                <w:webHidden/>
+              </w:rPr>
+              <w:tab/>
+            </w:r>
+            <w:r>
+              <w:rPr>
+                <w:noProof/>
+                <w:webHidden/>
+              </w:rPr>
+              <w:fldChar w:fldCharType="begin"/>
+            </w:r>
+            <w:r>
+              <w:rPr>
+                <w:noProof/>
+                <w:webHidden/>
+              </w:rPr>
+              <w:instrText xml:space="preserve"> PAGEREF _Toc140650580 \h </w:instrText>
+            </w:r>
+            <w:r>
+              <w:rPr>
+                <w:noProof/>
+                <w:webHidden/>
+              </w:rPr>
+            </w:r>
+            <w:r>
+              <w:rPr>
+                <w:noProof/>
+                <w:webHidden/>
+              </w:rPr>
+              <w:fldChar w:fldCharType="separate"/>
+            </w:r>
+            <w:r>
+              <w:rPr>
+                <w:noProof/>
+                <w:webHidden/>
+              </w:rPr>
+              <w:t>9</w:t>
+            </w:r>
+            <w:r>
+              <w:rPr>
+                <w:noProof/>
+                <w:webHidden/>
+              </w:rPr>
+              <w:fldChar w:fldCharType="end"/>
+            </w:r>
+          </w:hyperlink>
+        </w:p>
+        <w:p>
+          <w:pPr>
+            <w:pStyle w:val="TOC1"/>
+            <w:tabs>
+              <w:tab w:val="right" w:leader="dot" w:pos="10790"/>
+            </w:tabs>
+            <w:rPr>
+              <w:rFonts w:cstheme="minorBidi"/>
+              <w:b w:val="0"/>
+              <w:bCs w:val="0"/>
+              <w:caps w:val="0"/>
+              <w:noProof/>
+              <w:kern w:val="2"/>
+              <w:sz w:val="24"/>
+              <w:szCs w:val="24"/>
+              <w14:ligatures w14:val="standardContextual"/>
+            </w:rPr>
+          </w:pPr>
+          <w:hyperlink w:anchor="_Toc140650581" w:history="1">
+            <w:r>
+              <w:rPr>
+                <w:rStyle w:val="Hyperlink"/>
+                <w:noProof/>
+              </w:rPr>
+              <w:t>Resources</w:t>
+            </w:r>
+            <w:r>
+              <w:rPr>
+                <w:noProof/>
+                <w:webHidden/>
+              </w:rPr>
+              <w:tab/>
+            </w:r>
+            <w:r>
+              <w:rPr>
+                <w:noProof/>
+                <w:webHidden/>
+              </w:rPr>
+              <w:fldChar w:fldCharType="begin"/>
+            </w:r>
+            <w:r>
+              <w:rPr>
+                <w:noProof/>
+                <w:webHidden/>
+              </w:rPr>
+              <w:instrText xml:space="preserve"> PAGEREF _Toc140650581 \h </w:instrText>
+            </w:r>
+            <w:r>
+              <w:rPr>
+                <w:noProof/>
+                <w:webHidden/>
+              </w:rPr>
+            </w:r>
+            <w:r>
+              <w:rPr>
+                <w:noProof/>
+                <w:webHidden/>
+              </w:rPr>
+              <w:fldChar w:fldCharType="separate"/>
+            </w:r>
+            <w:r>
+              <w:rPr>
+                <w:noProof/>
+                <w:webHidden/>
+              </w:rPr>
+              <w:t>10</w:t>
+            </w:r>
+            <w:r>
+              <w:rPr>
+                <w:noProof/>
+                <w:webHidden/>
+              </w:rPr>
+              <w:fldChar w:fldCharType="end"/>
+            </w:r>
+          </w:hyperlink>
+        </w:p>
+        <w:p>
+          <w:pPr>
+            <w:pStyle w:val="TOC2"/>
+            <w:tabs>
+              <w:tab w:val="right" w:leader="dot" w:pos="10790"/>
+            </w:tabs>
+            <w:rPr>
+              <w:rFonts w:cstheme="minorBidi"/>
+              <w:smallCaps w:val="0"/>
+              <w:noProof/>
+              <w:kern w:val="2"/>
+              <w:sz w:val="24"/>
+              <w:szCs w:val="24"/>
+              <w14:ligatures w14:val="standardContextual"/>
+            </w:rPr>
+          </w:pPr>
+          <w:hyperlink w:anchor="_Toc140650582" w:history="1">
+            <w:r>
+              <w:rPr>
+                <w:rStyle w:val="Hyperlink"/>
+                <w:noProof/>
+              </w:rPr>
               <w:t>Tools</w:t>
             </w:r>
             <w:r>
@@ -1644,7 +2984,7 @@
                 <w:noProof/>
                 <w:webHidden/>
               </w:rPr>
-              <w:instrText xml:space="preserve"> PAGEREF _Toc137023139 \h </w:instrText>
+              <w:instrText xml:space="preserve"> PAGEREF _Toc140650582 \h </w:instrText>
             </w:r>
             <w:r>
               <w:rPr>
@@ -1664,7 +3004,7 @@
                 <w:noProof/>
                 <w:webHidden/>
               </w:rPr>
-              <w:t>5</w:t>
+              <w:t>10</w:t>
             </w:r>
             <w:r>
               <w:rPr>
@@ -1692,7 +3032,7 @@
               <w14:ligatures w14:val="standardContextual"/>
             </w:rPr>
           </w:pPr>
-          <w:hyperlink w:anchor="_Toc137023140" w:history="1">
+          <w:hyperlink w:anchor="_Toc140650583" w:history="1">
             <w:r>
               <w:rPr>
                 <w:rStyle w:val="Hyperlink"/>
@@ -1719,7 +3059,7 @@
                 <w:noProof/>
                 <w:webHidden/>
               </w:rPr>
-              <w:instrText xml:space="preserve"> PAGEREF _Toc137023140 \h </w:instrText>
+              <w:instrText xml:space="preserve"> PAGEREF _Toc140650583 \h </w:instrText>
             </w:r>
             <w:r>
               <w:rPr>
@@ -1739,7 +3079,7 @@
                 <w:noProof/>
                 <w:webHidden/>
               </w:rPr>
-              <w:t>5</w:t>
+              <w:t>10</w:t>
             </w:r>
             <w:r>
               <w:rPr>
@@ -1766,7 +3106,7 @@
               <w14:ligatures w14:val="standardContextual"/>
             </w:rPr>
           </w:pPr>
-          <w:hyperlink w:anchor="_Toc137023141" w:history="1">
+          <w:hyperlink w:anchor="_Toc140650584" w:history="1">
             <w:r>
               <w:rPr>
                 <w:rStyle w:val="Hyperlink"/>
@@ -1793,7 +3133,7 @@
                 <w:noProof/>
                 <w:webHidden/>
               </w:rPr>
-              <w:instrText xml:space="preserve"> PAGEREF _Toc137023141 \h </w:instrText>
+              <w:instrText xml:space="preserve"> PAGEREF _Toc140650584 \h </w:instrText>
             </w:r>
             <w:r>
               <w:rPr>
@@ -1813,7 +3153,7 @@
                 <w:noProof/>
                 <w:webHidden/>
               </w:rPr>
-              <w:t>5</w:t>
+              <w:t>10</w:t>
             </w:r>
             <w:r>
               <w:rPr>
@@ -1841,7 +3181,7 @@
               <w14:ligatures w14:val="standardContextual"/>
             </w:rPr>
           </w:pPr>
-          <w:hyperlink w:anchor="_Toc137023142" w:history="1">
+          <w:hyperlink w:anchor="_Toc140650585" w:history="1">
             <w:r>
               <w:rPr>
                 <w:rStyle w:val="Hyperlink"/>
@@ -1868,7 +3208,7 @@
                 <w:noProof/>
                 <w:webHidden/>
               </w:rPr>
-              <w:instrText xml:space="preserve"> PAGEREF _Toc137023142 \h </w:instrText>
+              <w:instrText xml:space="preserve"> PAGEREF _Toc140650585 \h </w:instrText>
             </w:r>
             <w:r>
               <w:rPr>
@@ -1888,7 +3228,7 @@
                 <w:noProof/>
                 <w:webHidden/>
               </w:rPr>
-              <w:t>5</w:t>
+              <w:t>10</w:t>
             </w:r>
             <w:r>
               <w:rPr>
@@ -1915,7 +3255,7 @@
               <w14:ligatures w14:val="standardContextual"/>
             </w:rPr>
           </w:pPr>
-          <w:hyperlink w:anchor="_Toc137023143" w:history="1">
+          <w:hyperlink w:anchor="_Toc140650586" w:history="1">
             <w:r>
               <w:rPr>
                 <w:rStyle w:val="Hyperlink"/>
@@ -1942,7 +3282,7 @@
                 <w:noProof/>
                 <w:webHidden/>
               </w:rPr>
-              <w:instrText xml:space="preserve"> PAGEREF _Toc137023143 \h </w:instrText>
+              <w:instrText xml:space="preserve"> PAGEREF _Toc140650586 \h </w:instrText>
             </w:r>
             <w:r>
               <w:rPr>
@@ -1962,7 +3302,7 @@
                 <w:noProof/>
                 <w:webHidden/>
               </w:rPr>
-              <w:t>5</w:t>
+              <w:t>10</w:t>
             </w:r>
             <w:r>
               <w:rPr>
@@ -1989,7 +3329,7 @@
               <w14:ligatures w14:val="standardContextual"/>
             </w:rPr>
           </w:pPr>
-          <w:hyperlink w:anchor="_Toc137023144" w:history="1">
+          <w:hyperlink w:anchor="_Toc140650587" w:history="1">
             <w:r>
               <w:rPr>
                 <w:rStyle w:val="Hyperlink"/>
@@ -2016,7 +3356,7 @@
                 <w:noProof/>
                 <w:webHidden/>
               </w:rPr>
-              <w:instrText xml:space="preserve"> PAGEREF _Toc137023144 \h </w:instrText>
+              <w:instrText xml:space="preserve"> PAGEREF _Toc140650587 \h </w:instrText>
             </w:r>
             <w:r>
               <w:rPr>
@@ -2036,7 +3376,7 @@
                 <w:noProof/>
                 <w:webHidden/>
               </w:rPr>
-              <w:t>5</w:t>
+              <w:t>10</w:t>
             </w:r>
             <w:r>
               <w:rPr>
@@ -2069,7 +3409,7 @@
         <w:pStyle w:val="Heading1"/>
         <w:jc w:val="center"/>
       </w:pPr>
-      <w:bookmarkStart w:id="0" w:name="_Toc137023128"/>
+      <w:bookmarkStart w:id="0" w:name="_Toc140650553"/>
       <w:r>
         <w:lastRenderedPageBreak/>
         <w:t>Introduction</w:t>
@@ -2100,7 +3440,7 @@
       <w:pPr>
         <w:pStyle w:val="Heading2"/>
       </w:pPr>
-      <w:bookmarkStart w:id="1" w:name="_Toc137023129"/>
+      <w:bookmarkStart w:id="1" w:name="_Toc140650554"/>
       <w:r>
         <w:t>Start Date</w:t>
       </w:r>
@@ -2118,7 +3458,7 @@
       <w:pPr>
         <w:pStyle w:val="Heading2"/>
       </w:pPr>
-      <w:bookmarkStart w:id="2" w:name="_Toc137023130"/>
+      <w:bookmarkStart w:id="2" w:name="_Toc140650555"/>
       <w:r>
         <w:t>Team Members</w:t>
       </w:r>
@@ -2138,7 +3478,7 @@
       <w:pPr>
         <w:pStyle w:val="Heading2"/>
       </w:pPr>
-      <w:bookmarkStart w:id="3" w:name="_Toc137023131"/>
+      <w:bookmarkStart w:id="3" w:name="_Toc140650556"/>
       <w:r>
         <w:t>Requirements</w:t>
       </w:r>
@@ -2275,7 +3615,7 @@
       <w:pPr>
         <w:pStyle w:val="Heading1"/>
       </w:pPr>
-      <w:bookmarkStart w:id="4" w:name="_Toc137023132"/>
+      <w:bookmarkStart w:id="4" w:name="_Toc140650557"/>
       <w:r>
         <w:lastRenderedPageBreak/>
         <w:t>Design</w:t>
@@ -2310,53 +3650,66 @@
         <w:pStyle w:val="Heading1"/>
         <w:jc w:val="center"/>
       </w:pPr>
-      <w:bookmarkStart w:id="5" w:name="_Toc137023133"/>
+      <w:bookmarkStart w:id="5" w:name="_Toc140650558"/>
       <w:r>
         <w:lastRenderedPageBreak/>
-        <w:t>Source Code</w:t>
+        <w:t>Source Code &amp; Code Design</w:t>
       </w:r>
       <w:bookmarkEnd w:id="5"/>
     </w:p>
     <w:p>
       <w:r>
-        <w:t xml:space="preserve">The source code for the website is stored on GitHub. </w:t>
-      </w:r>
-    </w:p>
-    <w:p>
-      <w:pPr>
-        <w:pStyle w:val="Heading2"/>
-      </w:pPr>
-      <w:bookmarkStart w:id="6" w:name="_Toc137023134"/>
-      <w:r>
-        <w:t>Technology</w:t>
-      </w:r>
-      <w:bookmarkEnd w:id="6"/>
-    </w:p>
-    <w:p>
-      <w:pPr>
-        <w:pStyle w:val="Heading3"/>
-      </w:pPr>
-      <w:r>
-        <w:t>Front-End</w:t>
-      </w:r>
-    </w:p>
-    <w:p>
-      <w:r>
-        <w:t>The front-end is constructed using React.</w:t>
-      </w:r>
-    </w:p>
-    <w:p>
+        <w:t>The source code for the website is stored on GitHub</w:t>
+      </w:r>
+      <w:r>
+        <w:t xml:space="preserve">: </w:t>
+      </w:r>
       <w:hyperlink r:id="rId9" w:history="1">
         <w:r>
           <w:rPr>
             <w:rStyle w:val="Hyperlink"/>
           </w:rPr>
-          <w:t>https://react.dev/</w:t>
+          <w:t>https://github.com/Humber-ITS/ITS-site</w:t>
         </w:r>
       </w:hyperlink>
     </w:p>
     <w:p>
       <w:pPr>
+        <w:pStyle w:val="Heading2"/>
+      </w:pPr>
+      <w:bookmarkStart w:id="6" w:name="_Toc140650559"/>
+      <w:r>
+        <w:t>Technology</w:t>
+      </w:r>
+      <w:bookmarkEnd w:id="6"/>
+    </w:p>
+    <w:p>
+      <w:pPr>
+        <w:pStyle w:val="Heading3"/>
+      </w:pPr>
+      <w:bookmarkStart w:id="7" w:name="_Toc140650560"/>
+      <w:r>
+        <w:t>CMS</w:t>
+      </w:r>
+      <w:bookmarkEnd w:id="7"/>
+    </w:p>
+    <w:p>
+      <w:r>
+        <w:t xml:space="preserve">The website is created primarily using Drupal 10 CMS. </w:t>
+      </w:r>
+    </w:p>
+    <w:p>
+      <w:hyperlink r:id="rId10" w:history="1">
+        <w:r>
+          <w:rPr>
+            <w:rStyle w:val="Hyperlink"/>
+          </w:rPr>
+          <w:t>https://www.drupal.org/about/10</w:t>
+        </w:r>
+      </w:hyperlink>
+    </w:p>
+    <w:p>
+      <w:pPr>
         <w:pStyle w:val="Heading4"/>
       </w:pPr>
       <w:r>
@@ -2365,11 +3718,11 @@
     </w:p>
     <w:p>
       <w:r>
-        <w:t xml:space="preserve">This site uses Tailwind CSS to allow for rapid prototyping while still allowing traditional CSS. </w:t>
-      </w:r>
-    </w:p>
-    <w:p>
-      <w:hyperlink r:id="rId10" w:history="1">
+        <w:t>TODO – Determine if Tailwind will be used or if basic CSS/SCSS will be used.</w:t>
+      </w:r>
+    </w:p>
+    <w:p>
+      <w:hyperlink r:id="rId11" w:history="1">
         <w:r>
           <w:rPr>
             <w:rStyle w:val="Hyperlink"/>
@@ -2380,58 +3733,13 @@
     </w:p>
     <w:p>
       <w:pPr>
-        <w:pStyle w:val="Heading3"/>
-      </w:pPr>
-      <w:r>
-        <w:t>Back-end</w:t>
-      </w:r>
-    </w:p>
-    <w:p>
-      <w:r>
-        <w:t>The back-end is constructed using Drupal.</w:t>
-      </w:r>
-    </w:p>
-    <w:p>
-      <w:pPr>
         <w:pStyle w:val="Heading2"/>
       </w:pPr>
-      <w:bookmarkStart w:id="7" w:name="_Toc137023135"/>
+      <w:bookmarkStart w:id="8" w:name="_Toc140650561"/>
       <w:r>
         <w:t>Code Style</w:t>
       </w:r>
-      <w:bookmarkEnd w:id="7"/>
-    </w:p>
-    <w:p>
-      <w:r>
-        <w:t>TBD</w:t>
-      </w:r>
-    </w:p>
-    <w:p>
-      <w:pPr>
-        <w:pStyle w:val="Heading1"/>
-        <w:jc w:val="center"/>
-      </w:pPr>
-      <w:bookmarkStart w:id="8" w:name="_Toc137023136"/>
-      <w:r>
-        <w:t>Front-end</w:t>
-      </w:r>
       <w:bookmarkEnd w:id="8"/>
-    </w:p>
-    <w:p>
-      <w:r>
-        <w:t>TBD</w:t>
-      </w:r>
-    </w:p>
-    <w:p>
-      <w:pPr>
-        <w:pStyle w:val="Heading1"/>
-        <w:jc w:val="center"/>
-      </w:pPr>
-      <w:bookmarkStart w:id="9" w:name="_Toc137023137"/>
-      <w:r>
-        <w:t>Back-End</w:t>
-      </w:r>
-      <w:bookmarkEnd w:id="9"/>
     </w:p>
     <w:p>
       <w:r>
@@ -2459,32 +3767,796 @@
         <w:pStyle w:val="Heading1"/>
         <w:jc w:val="center"/>
       </w:pPr>
-      <w:bookmarkStart w:id="10" w:name="_Toc137023138"/>
+      <w:bookmarkStart w:id="9" w:name="_Toc140650562"/>
+      <w:r>
+        <w:lastRenderedPageBreak/>
+        <w:t>Drupal CMS</w:t>
+      </w:r>
+      <w:bookmarkEnd w:id="9"/>
+    </w:p>
+    <w:p>
+      <w:r>
+        <w:t>T</w:t>
+      </w:r>
+      <w:r>
+        <w:t xml:space="preserve">his section describes the various content types, structures, modules and themes used to create the Drupal side of the website. </w:t>
+      </w:r>
+    </w:p>
+    <w:p>
+      <w:pPr>
+        <w:pStyle w:val="Heading2"/>
+      </w:pPr>
+      <w:bookmarkStart w:id="10" w:name="_Toc140650563"/>
+      <w:r>
+        <w:t>Settings</w:t>
+      </w:r>
+      <w:bookmarkEnd w:id="10"/>
+    </w:p>
+    <w:p>
+      <w:pPr>
+        <w:pStyle w:val="Heading3"/>
+      </w:pPr>
+      <w:bookmarkStart w:id="11" w:name="_Toc140650564"/>
+      <w:r>
+        <w:t>Settings.php</w:t>
+      </w:r>
+      <w:bookmarkEnd w:id="11"/>
+    </w:p>
+    <w:p>
+      <w:r>
+        <w:t xml:space="preserve">The </w:t>
+      </w:r>
+      <w:r>
+        <w:rPr>
+          <w:rStyle w:val="IntenseQuoteChar"/>
+        </w:rPr>
+        <w:t>settings.php</w:t>
+      </w:r>
+      <w:r>
+        <w:t xml:space="preserve"> file contains sensitive data about the website such as the database connection information, and configuration information. </w:t>
+      </w:r>
+    </w:p>
+    <w:p>
+      <w:r>
+        <w:t>The file is also read-only by default which is required to ensure the site is secure, however, there are many instances where the administrator may have to edit this file. The instructions to do this are below.</w:t>
+      </w:r>
+    </w:p>
+    <w:p>
+      <w:pPr>
+        <w:pStyle w:val="Heading4"/>
+      </w:pPr>
+      <w:r>
+        <w:t>Location of settings.php</w:t>
+      </w:r>
+    </w:p>
+    <w:p>
+      <w:r>
+        <w:t xml:space="preserve">The settings file can be found in: </w:t>
+      </w:r>
+      <w:r>
+        <w:rPr>
+          <w:rStyle w:val="IntenseQuoteChar"/>
+        </w:rPr>
+        <w:t>/project-folder/web/sites/default/</w:t>
+      </w:r>
+    </w:p>
+    <w:p>
+      <w:pPr>
+        <w:pStyle w:val="Heading4"/>
+      </w:pPr>
+      <w:r>
+        <w:t>Making changes to settings.php</w:t>
+      </w:r>
+    </w:p>
+    <w:p>
+      <w:pPr>
+        <w:pStyle w:val="ListParagraph"/>
+        <w:numPr>
+          <w:ilvl w:val="0"/>
+          <w:numId w:val="2"/>
+        </w:numPr>
+      </w:pPr>
+      <w:r>
+        <w:t xml:space="preserve">Open the terminal and </w:t>
+      </w:r>
+      <w:r>
+        <w:rPr>
+          <w:rStyle w:val="IntenseQuoteChar"/>
+        </w:rPr>
+        <w:t>cd</w:t>
+      </w:r>
+      <w:r>
+        <w:t xml:space="preserve"> into the above directory. </w:t>
+      </w:r>
+    </w:p>
+    <w:p>
+      <w:pPr>
+        <w:pStyle w:val="ListParagraph"/>
+        <w:numPr>
+          <w:ilvl w:val="0"/>
+          <w:numId w:val="2"/>
+        </w:numPr>
+      </w:pPr>
+      <w:r>
+        <w:t>Use the below command to make the file editable:</w:t>
+      </w:r>
+    </w:p>
+    <w:p>
+      <w:pPr>
+        <w:pStyle w:val="IntenseQuote"/>
+        <w:rPr>
+          <w:rStyle w:val="HTMLCode"/>
+          <w:rFonts w:asciiTheme="minorHAnsi" w:eastAsiaTheme="minorEastAsia" w:hAnsiTheme="minorHAnsi" w:cstheme="minorBidi"/>
+        </w:rPr>
+      </w:pPr>
+      <w:r>
+        <w:rPr>
+          <w:rStyle w:val="HTMLCode"/>
+          <w:rFonts w:asciiTheme="minorHAnsi" w:eastAsiaTheme="minorEastAsia" w:hAnsiTheme="minorHAnsi" w:cstheme="minorBidi"/>
+        </w:rPr>
+        <w:t>chmod a+w settings.php</w:t>
+      </w:r>
+    </w:p>
+    <w:p>
+      <w:pPr>
+        <w:pStyle w:val="ListParagraph"/>
+        <w:numPr>
+          <w:ilvl w:val="0"/>
+          <w:numId w:val="2"/>
+        </w:numPr>
+      </w:pPr>
+      <w:r>
+        <w:t>Make the required changes</w:t>
+      </w:r>
+      <w:r>
+        <w:t xml:space="preserve"> using a text editor like vim or nano</w:t>
+      </w:r>
+      <w:r>
+        <w:t>.</w:t>
+      </w:r>
+    </w:p>
+    <w:p>
+      <w:pPr>
+        <w:pStyle w:val="ListParagraph"/>
+        <w:numPr>
+          <w:ilvl w:val="0"/>
+          <w:numId w:val="2"/>
+        </w:numPr>
+      </w:pPr>
+      <w:r>
+        <w:t xml:space="preserve">Harden the permissions after editing the file: </w:t>
+      </w:r>
+    </w:p>
+    <w:p>
+      <w:pPr>
+        <w:pStyle w:val="IntenseQuote"/>
+        <w:rPr>
+          <w:rStyle w:val="HTMLCode"/>
+          <w:rFonts w:asciiTheme="minorHAnsi" w:eastAsiaTheme="minorEastAsia" w:hAnsiTheme="minorHAnsi" w:cstheme="minorBidi"/>
+        </w:rPr>
+      </w:pPr>
+      <w:r>
+        <w:rPr>
+          <w:rStyle w:val="HTMLCode"/>
+          <w:rFonts w:asciiTheme="minorHAnsi" w:eastAsiaTheme="minorEastAsia" w:hAnsiTheme="minorHAnsi" w:cstheme="minorBidi"/>
+        </w:rPr>
+        <w:t>Chmod 444 settings.php (Results in permissions -r-r--r--)</w:t>
+      </w:r>
+    </w:p>
+    <w:p>
+      <w:r>
+        <w:tab/>
+        <w:t xml:space="preserve">Alternative command: </w:t>
+      </w:r>
+    </w:p>
+    <w:p>
+      <w:pPr>
+        <w:pStyle w:val="IntenseQuote"/>
+      </w:pPr>
+      <w:r>
+        <w:rPr>
+          <w:rStyle w:val="HTMLCode"/>
+          <w:rFonts w:asciiTheme="minorHAnsi" w:eastAsiaTheme="minorEastAsia" w:hAnsiTheme="minorHAnsi" w:cstheme="minorBidi"/>
+        </w:rPr>
+        <w:t>chmod go-w settings.php</w:t>
+      </w:r>
+      <w:r>
+        <w:rPr>
+          <w:rStyle w:val="HTMLCode"/>
+          <w:rFonts w:asciiTheme="minorHAnsi" w:eastAsiaTheme="minorEastAsia" w:hAnsiTheme="minorHAnsi" w:cstheme="minorBidi"/>
+        </w:rPr>
+        <w:t xml:space="preserve"> (</w:t>
+      </w:r>
+      <w:r>
+        <w:rPr>
+          <w:rStyle w:val="HTMLCode"/>
+          <w:rFonts w:asciiTheme="minorHAnsi" w:eastAsiaTheme="minorEastAsia" w:hAnsiTheme="minorHAnsi" w:cstheme="minorBidi"/>
+          <w:color w:val="FF0000"/>
+        </w:rPr>
+        <w:t>not recommended as it gives permissions -rw-r--r--</w:t>
+      </w:r>
+      <w:r>
+        <w:rPr>
+          <w:rStyle w:val="HTMLCode"/>
+          <w:rFonts w:asciiTheme="minorHAnsi" w:eastAsiaTheme="minorEastAsia" w:hAnsiTheme="minorHAnsi" w:cstheme="minorBidi"/>
+        </w:rPr>
+        <w:t>)</w:t>
+      </w:r>
+    </w:p>
+    <w:p/>
+    <w:p>
+      <w:pPr>
+        <w:pStyle w:val="Heading2"/>
+      </w:pPr>
+      <w:bookmarkStart w:id="12" w:name="_Toc140650565"/>
+      <w:r>
+        <w:t>Modules</w:t>
+      </w:r>
+      <w:bookmarkEnd w:id="12"/>
+    </w:p>
+    <w:p>
+      <w:r>
+        <w:t xml:space="preserve">The ITS site uses contributed modules in order to carry out its functions. </w:t>
+      </w:r>
+    </w:p>
+    <w:p>
+      <w:pPr>
+        <w:pStyle w:val="Heading3"/>
+      </w:pPr>
+      <w:bookmarkStart w:id="13" w:name="_Toc140650566"/>
+      <w:r>
+        <w:t>Admin Toolbar</w:t>
+      </w:r>
+      <w:bookmarkEnd w:id="13"/>
+    </w:p>
+    <w:p>
+      <w:hyperlink r:id="rId12" w:history="1">
+        <w:r>
+          <w:rPr>
+            <w:rStyle w:val="Hyperlink"/>
+          </w:rPr>
+          <w:t>https://www.drupal.org/project/admin_toolbar</w:t>
+        </w:r>
+      </w:hyperlink>
+    </w:p>
+    <w:p>
+      <w:r>
+        <w:t xml:space="preserve">Improves the default toolbar and changes it into a drop-down menu with fast access to each administrative page. </w:t>
+      </w:r>
+    </w:p>
+    <w:p>
+      <w:r>
+        <w:t xml:space="preserve">In the Extend menu, the following options are also enabled: </w:t>
+      </w:r>
+    </w:p>
+    <w:p>
+      <w:pPr>
+        <w:pStyle w:val="ListParagraph"/>
+        <w:numPr>
+          <w:ilvl w:val="0"/>
+          <w:numId w:val="3"/>
+        </w:numPr>
+      </w:pPr>
+      <w:r>
+        <w:t>Admin Toolbar Content</w:t>
+      </w:r>
+    </w:p>
+    <w:p>
+      <w:pPr>
+        <w:pStyle w:val="ListParagraph"/>
+        <w:numPr>
+          <w:ilvl w:val="0"/>
+          <w:numId w:val="3"/>
+        </w:numPr>
+      </w:pPr>
+      <w:r>
+        <w:lastRenderedPageBreak/>
+        <w:t>Admin Toolbar Extra Tools</w:t>
+      </w:r>
+    </w:p>
+    <w:p>
+      <w:pPr>
+        <w:pStyle w:val="ListParagraph"/>
+        <w:numPr>
+          <w:ilvl w:val="0"/>
+          <w:numId w:val="3"/>
+        </w:numPr>
+      </w:pPr>
+      <w:r>
+        <w:t>Admin Toolbar Search</w:t>
+      </w:r>
+    </w:p>
+    <w:p>
+      <w:pPr>
+        <w:pStyle w:val="Heading3"/>
+      </w:pPr>
+      <w:bookmarkStart w:id="14" w:name="_Toc140650567"/>
+      <w:r>
+        <w:t>Gin Theme</w:t>
+      </w:r>
+      <w:bookmarkEnd w:id="14"/>
+    </w:p>
+    <w:p>
+      <w:r>
+        <w:t xml:space="preserve">A number of Gin theme modules are also installed. </w:t>
+      </w:r>
+    </w:p>
+    <w:p>
+      <w:pPr>
+        <w:pStyle w:val="Heading4"/>
+      </w:pPr>
+      <w:r>
+        <w:t>Gin Admin Theme</w:t>
+      </w:r>
+    </w:p>
+    <w:p>
+      <w:hyperlink r:id="rId13" w:history="1">
+        <w:r>
+          <w:rPr>
+            <w:rStyle w:val="Hyperlink"/>
+          </w:rPr>
+          <w:t>https://www.drupal.org/project/gin</w:t>
+        </w:r>
+      </w:hyperlink>
+    </w:p>
+    <w:p>
+      <w:r>
+        <w:t xml:space="preserve">Beautiful and sleep admin theme. </w:t>
+      </w:r>
+    </w:p>
+    <w:p>
+      <w:pPr>
+        <w:pStyle w:val="Heading4"/>
+      </w:pPr>
+      <w:r>
+        <w:t>Gin Login</w:t>
+      </w:r>
+    </w:p>
+    <w:p>
+      <w:hyperlink r:id="rId14" w:history="1">
+        <w:r>
+          <w:rPr>
+            <w:rStyle w:val="Hyperlink"/>
+          </w:rPr>
+          <w:t>https://www.drupal.org/project/gin_login</w:t>
+        </w:r>
+      </w:hyperlink>
+    </w:p>
+    <w:p>
+      <w:r>
+        <w:t xml:space="preserve">Gin Login provides a beautiful login page with a splashdown image. </w:t>
+      </w:r>
+    </w:p>
+    <w:p>
+      <w:pPr>
+        <w:pStyle w:val="Heading4"/>
+      </w:pPr>
+      <w:r>
+        <w:t>Gin Toolbar</w:t>
+      </w:r>
+    </w:p>
+    <w:p>
+      <w:hyperlink r:id="rId15" w:history="1">
+        <w:r>
+          <w:rPr>
+            <w:rStyle w:val="Hyperlink"/>
+          </w:rPr>
+          <w:t>https://www.drupal.org/project/gin_toolbar</w:t>
+        </w:r>
+      </w:hyperlink>
+    </w:p>
+    <w:p>
+      <w:r>
+        <w:t>Helper module that brings Gin theme to the admin toolbar.</w:t>
+      </w:r>
+    </w:p>
+    <w:p>
+      <w:pPr>
+        <w:pStyle w:val="Heading3"/>
+      </w:pPr>
+      <w:bookmarkStart w:id="15" w:name="_Toc140650568"/>
+      <w:r>
+        <w:t>Pathauto</w:t>
+      </w:r>
+      <w:bookmarkEnd w:id="15"/>
+    </w:p>
+    <w:p>
+      <w:hyperlink r:id="rId16" w:history="1">
+        <w:r>
+          <w:rPr>
+            <w:rStyle w:val="Hyperlink"/>
+          </w:rPr>
+          <w:t>https://www.drupal.org/project/pathauto</w:t>
+        </w:r>
+      </w:hyperlink>
+    </w:p>
+    <w:p>
+      <w:r>
+        <w:t xml:space="preserve">Allows you to set up custom URI routing instead of using Drupal’s built in </w:t>
+      </w:r>
+      <w:hyperlink r:id="rId17" w:history="1">
+        <w:r>
+          <w:rPr>
+            <w:rStyle w:val="Hyperlink"/>
+          </w:rPr>
+          <w:t>https://website.com/node/1</w:t>
+        </w:r>
+      </w:hyperlink>
+      <w:r>
+        <w:t xml:space="preserve"> style URLs. </w:t>
+      </w:r>
+    </w:p>
+    <w:p/>
+    <w:p>
+      <w:pPr>
+        <w:pStyle w:val="Heading2"/>
+      </w:pPr>
+      <w:bookmarkStart w:id="16" w:name="_Toc140650569"/>
+      <w:r>
+        <w:t>Users</w:t>
+      </w:r>
+      <w:bookmarkEnd w:id="16"/>
+    </w:p>
+    <w:p>
+      <w:pPr>
+        <w:pStyle w:val="Heading3"/>
+      </w:pPr>
+      <w:bookmarkStart w:id="17" w:name="_Toc140650570"/>
+      <w:r>
+        <w:t>Administrator</w:t>
+      </w:r>
+      <w:bookmarkEnd w:id="17"/>
+    </w:p>
+    <w:p>
+      <w:r>
+        <w:t xml:space="preserve">The ITS website has a single </w:t>
+      </w:r>
+      <w:hyperlink r:id="rId18" w:history="1">
+        <w:r>
+          <w:rPr>
+            <w:rStyle w:val="Hyperlink"/>
+          </w:rPr>
+          <w:t>User 1</w:t>
+        </w:r>
+      </w:hyperlink>
+      <w:r>
+        <w:t xml:space="preserve"> Administrator. This is the first user account and has permission to perform all tasks on the site regardless of permissions. </w:t>
+      </w:r>
+      <w:r>
+        <w:t xml:space="preserve">This account is named </w:t>
+      </w:r>
+      <w:r>
+        <w:rPr>
+          <w:rStyle w:val="IntenseQuoteChar"/>
+        </w:rPr>
+        <w:t>admin</w:t>
+      </w:r>
+      <w:r>
+        <w:t xml:space="preserve"> on the ITS website. </w:t>
+      </w:r>
+    </w:p>
+    <w:p>
+      <w:r>
+        <w:t xml:space="preserve">Additional Administrators can be created by granting the Administrator role to new users. </w:t>
+      </w:r>
+    </w:p>
+    <w:p>
+      <w:r>
+        <w:t xml:space="preserve">More information about users, roles, and permissions can be found here: </w:t>
+      </w:r>
+    </w:p>
+    <w:p>
+      <w:hyperlink r:id="rId19" w:history="1">
+        <w:r>
+          <w:rPr>
+            <w:rStyle w:val="Hyperlink"/>
+          </w:rPr>
+          <w:t>https://www.drupal.org/docs/user_guide/en/user-concept.html</w:t>
+        </w:r>
+      </w:hyperlink>
+    </w:p>
+    <w:p>
+      <w:r>
+        <w:t>EXPAND THIS SECTION</w:t>
+      </w:r>
+    </w:p>
+    <w:p>
+      <w:pPr>
+        <w:pStyle w:val="Heading2"/>
+      </w:pPr>
+      <w:bookmarkStart w:id="18" w:name="_Toc140650571"/>
+      <w:r>
+        <w:t>Content Types</w:t>
+      </w:r>
+      <w:bookmarkEnd w:id="18"/>
+    </w:p>
+    <w:p>
+      <w:r>
+        <w:t>TBD</w:t>
+      </w:r>
+    </w:p>
+    <w:p>
+      <w:pPr>
+        <w:pStyle w:val="Heading2"/>
+      </w:pPr>
+      <w:bookmarkStart w:id="19" w:name="_Toc140650572"/>
+      <w:r>
+        <w:lastRenderedPageBreak/>
+        <w:t>Structure</w:t>
+      </w:r>
+      <w:bookmarkEnd w:id="19"/>
+    </w:p>
+    <w:p>
+      <w:pPr>
+        <w:rPr>
+          <w:b/>
+          <w:bCs/>
+          <w:caps/>
+          <w:color w:val="FFFFFF" w:themeColor="background1"/>
+          <w:spacing w:val="15"/>
+          <w:sz w:val="32"/>
+          <w:szCs w:val="22"/>
+        </w:rPr>
+      </w:pPr>
+      <w:r>
+        <w:br w:type="page"/>
+      </w:r>
+    </w:p>
+    <w:p>
+      <w:pPr>
+        <w:pStyle w:val="Heading1"/>
+        <w:jc w:val="center"/>
+      </w:pPr>
+      <w:bookmarkStart w:id="20" w:name="_Toc140650573"/>
+      <w:r>
+        <w:lastRenderedPageBreak/>
+        <w:t>Updating</w:t>
+      </w:r>
+      <w:bookmarkEnd w:id="20"/>
+    </w:p>
+    <w:p>
+      <w:r>
+        <w:t>Drupal core and the various modules the site uses are frequently updated to address security issues and bugs that come up over time. In many cases, it is beneficial to update these components to ensure that the Humber site is secure and working correctly.</w:t>
+      </w:r>
+    </w:p>
+    <w:p>
+      <w:pPr>
+        <w:pStyle w:val="Heading2"/>
+      </w:pPr>
+      <w:bookmarkStart w:id="21" w:name="_Toc140650574"/>
+      <w:r>
+        <w:t>How to tell there are updates</w:t>
+      </w:r>
+      <w:bookmarkEnd w:id="21"/>
+    </w:p>
+    <w:p>
+      <w:r>
+        <w:t xml:space="preserve">Updates can be checked using the Admin toolbar on the website by visiting the Available Updates section. </w:t>
+      </w:r>
+    </w:p>
+    <w:p>
+      <w:r>
+        <w:t>Reports &gt; Available Updates</w:t>
+      </w:r>
+    </w:p>
+    <w:p>
+      <w:r>
+        <w:t>This will show a screen similar to this which shows if Drupal core and modules are up to date:</w:t>
+      </w:r>
+    </w:p>
+    <w:p>
+      <w:r>
+        <w:rPr>
+          <w:noProof/>
+        </w:rPr>
+        <w:drawing>
+          <wp:inline distT="0" distB="0" distL="0" distR="0" wp14:anchorId="1F063894" wp14:editId="33E32494">
+            <wp:extent cx="6858000" cy="2570480"/>
+            <wp:effectExtent l="0" t="0" r="0" b="0"/>
+            <wp:docPr id="586064367" name="Picture 1" descr="A screenshot of a computer&#10;&#10;Description automatically generated"/>
+            <wp:cNvGraphicFramePr>
+              <a:graphicFrameLocks xmlns:a="http://schemas.openxmlformats.org/drawingml/2006/main" noChangeAspect="1"/>
+            </wp:cNvGraphicFramePr>
+            <a:graphic xmlns:a="http://schemas.openxmlformats.org/drawingml/2006/main">
+              <a:graphicData uri="http://schemas.openxmlformats.org/drawingml/2006/picture">
+                <pic:pic xmlns:pic="http://schemas.openxmlformats.org/drawingml/2006/picture">
+                  <pic:nvPicPr>
+                    <pic:cNvPr id="586064367" name="Picture 1" descr="A screenshot of a computer&#10;&#10;Description automatically generated"/>
+                    <pic:cNvPicPr/>
+                  </pic:nvPicPr>
+                  <pic:blipFill>
+                    <a:blip r:embed="rId20"/>
+                    <a:stretch>
+                      <a:fillRect/>
+                    </a:stretch>
+                  </pic:blipFill>
+                  <pic:spPr>
+                    <a:xfrm>
+                      <a:off x="0" y="0"/>
+                      <a:ext cx="6858000" cy="2570480"/>
+                    </a:xfrm>
+                    <a:prstGeom prst="rect">
+                      <a:avLst/>
+                    </a:prstGeom>
+                  </pic:spPr>
+                </pic:pic>
+              </a:graphicData>
+            </a:graphic>
+          </wp:inline>
+        </w:drawing>
+      </w:r>
+    </w:p>
+    <w:p>
+      <w:r>
+        <w:t>If any of these components do not show Up to date and a green check mark, those components may have updates.</w:t>
+      </w:r>
+    </w:p>
+    <w:p>
+      <w:pPr>
+        <w:pStyle w:val="Heading2"/>
+      </w:pPr>
+      <w:bookmarkStart w:id="22" w:name="_Toc140650575"/>
+      <w:r>
+        <w:t>Should they be updated</w:t>
+      </w:r>
+      <w:bookmarkEnd w:id="22"/>
+    </w:p>
+    <w:p>
+      <w:r>
+        <w:t>Updates should be made if they address a securify flaw or a bug that may affect the website. You can check this by visiting the pages of the Drupal core version or the module project pages and reading the release notes. Any significant changes will be listed there, and a decision can be made based on this information.</w:t>
+      </w:r>
+    </w:p>
+    <w:p>
+      <w:pPr>
+        <w:pStyle w:val="Heading2"/>
+      </w:pPr>
+      <w:bookmarkStart w:id="23" w:name="_Toc140650576"/>
+      <w:r>
+        <w:t>Testing updates</w:t>
+      </w:r>
+      <w:bookmarkEnd w:id="23"/>
+    </w:p>
+    <w:p>
+      <w:r>
+        <w:t xml:space="preserve">Updates should be made on the development website and tested thoroughly before pushing to production. This would help with catching any incompatibilities or issues that may come up from the updates.  </w:t>
+      </w:r>
+    </w:p>
+    <w:p>
+      <w:pPr>
+        <w:pStyle w:val="Heading2"/>
+      </w:pPr>
+      <w:bookmarkStart w:id="24" w:name="_Toc140650577"/>
+      <w:r>
+        <w:t>Drupal Core</w:t>
+      </w:r>
+      <w:bookmarkEnd w:id="24"/>
+    </w:p>
+    <w:p>
+      <w:r>
+        <w:t>TBD</w:t>
+      </w:r>
+    </w:p>
+    <w:p>
+      <w:pPr>
+        <w:pStyle w:val="Heading2"/>
+      </w:pPr>
+      <w:bookmarkStart w:id="25" w:name="_Toc140650578"/>
+      <w:r>
+        <w:t>Modules</w:t>
+      </w:r>
+      <w:bookmarkEnd w:id="25"/>
+      <w:r>
+        <w:t xml:space="preserve"> </w:t>
+      </w:r>
+    </w:p>
+    <w:p>
+      <w:r>
+        <w:t>TBD</w:t>
+      </w:r>
+    </w:p>
+    <w:p>
+      <w:pPr>
+        <w:pStyle w:val="Heading1"/>
+        <w:jc w:val="center"/>
+      </w:pPr>
+      <w:bookmarkStart w:id="26" w:name="_Toc140650579"/>
+      <w:r>
+        <w:lastRenderedPageBreak/>
+        <w:t>Administration</w:t>
+      </w:r>
+      <w:bookmarkEnd w:id="26"/>
+    </w:p>
+    <w:p>
+      <w:pPr>
+        <w:pStyle w:val="Heading2"/>
+      </w:pPr>
+      <w:bookmarkStart w:id="27" w:name="_Toc140650580"/>
+      <w:r>
+        <w:t>One time login</w:t>
+      </w:r>
+      <w:bookmarkEnd w:id="27"/>
+    </w:p>
+    <w:p>
+      <w:r>
+        <w:t xml:space="preserve">If a user is unable to login for some reason, it is possible to send them a one-time login using </w:t>
+      </w:r>
+      <w:r>
+        <w:t>d</w:t>
+      </w:r>
+      <w:r>
+        <w:t>rush uli</w:t>
+      </w:r>
+      <w:r>
+        <w:t>:</w:t>
+      </w:r>
+    </w:p>
+    <w:p>
+      <w:pPr>
+        <w:pStyle w:val="IntenseQuote"/>
+      </w:pPr>
+      <w:r>
+        <w:t>drush uli --name=</w:t>
+      </w:r>
+      <w:r>
+        <w:t xml:space="preserve">username </w:t>
+      </w:r>
+      <w:r>
+        <w:t xml:space="preserve"> --uri=</w:t>
+      </w:r>
+      <w:r>
+        <w:t>website-url</w:t>
+      </w:r>
+    </w:p>
+    <w:p>
+      <w:pPr>
+        <w:rPr>
+          <w:b/>
+          <w:bCs/>
+          <w:caps/>
+          <w:color w:val="FFFFFF" w:themeColor="background1"/>
+          <w:spacing w:val="15"/>
+          <w:sz w:val="32"/>
+          <w:szCs w:val="22"/>
+        </w:rPr>
+      </w:pPr>
+      <w:r>
+        <w:t xml:space="preserve">If successful, it will output a URL that the user can use to login and change their password. </w:t>
+      </w:r>
+      <w:r>
+        <w:br w:type="page"/>
+      </w:r>
+    </w:p>
+    <w:p>
+      <w:pPr>
+        <w:pStyle w:val="Heading1"/>
+        <w:jc w:val="center"/>
+      </w:pPr>
+      <w:bookmarkStart w:id="28" w:name="_Toc140650581"/>
       <w:r>
         <w:lastRenderedPageBreak/>
         <w:t>Resources</w:t>
       </w:r>
-      <w:bookmarkEnd w:id="10"/>
+      <w:bookmarkEnd w:id="28"/>
     </w:p>
     <w:p>
       <w:pPr>
         <w:pStyle w:val="Heading2"/>
       </w:pPr>
-      <w:bookmarkStart w:id="11" w:name="_Toc137023139"/>
+      <w:bookmarkStart w:id="29" w:name="_Toc140650582"/>
       <w:r>
         <w:t>Tools</w:t>
       </w:r>
-      <w:bookmarkEnd w:id="11"/>
+      <w:bookmarkEnd w:id="29"/>
     </w:p>
     <w:p>
       <w:pPr>
         <w:pStyle w:val="Heading3"/>
       </w:pPr>
-      <w:bookmarkStart w:id="12" w:name="_Toc137023140"/>
+      <w:bookmarkStart w:id="30" w:name="_Toc140650583"/>
       <w:r>
         <w:t>Humber Web Accessibility Compliance (AODA)</w:t>
       </w:r>
-      <w:bookmarkEnd w:id="12"/>
+      <w:bookmarkEnd w:id="30"/>
     </w:p>
     <w:p>
       <w:r>
@@ -2492,7 +4564,7 @@
       </w:r>
     </w:p>
     <w:p>
-      <w:hyperlink r:id="rId11" w:history="1">
+      <w:hyperlink r:id="rId21" w:history="1">
         <w:r>
           <w:rPr>
             <w:rStyle w:val="Hyperlink"/>
@@ -2505,21 +4577,21 @@
       <w:pPr>
         <w:pStyle w:val="Heading2"/>
       </w:pPr>
-      <w:bookmarkStart w:id="13" w:name="_Toc137023141"/>
+      <w:bookmarkStart w:id="31" w:name="_Toc140650584"/>
       <w:r>
         <w:t>Guidelines</w:t>
       </w:r>
-      <w:bookmarkEnd w:id="13"/>
+      <w:bookmarkEnd w:id="31"/>
     </w:p>
     <w:p>
       <w:pPr>
         <w:pStyle w:val="Heading3"/>
       </w:pPr>
-      <w:bookmarkStart w:id="14" w:name="_Toc137023142"/>
+      <w:bookmarkStart w:id="32" w:name="_Toc140650585"/>
       <w:r>
         <w:t>Humber Interim Web Guidelines</w:t>
       </w:r>
-      <w:bookmarkEnd w:id="14"/>
+      <w:bookmarkEnd w:id="32"/>
     </w:p>
     <w:p>
       <w:r>
@@ -2527,7 +4599,7 @@
       </w:r>
     </w:p>
     <w:p>
-      <w:hyperlink r:id="rId12" w:history="1">
+      <w:hyperlink r:id="rId22" w:history="1">
         <w:r>
           <w:rPr>
             <w:rStyle w:val="Hyperlink"/>
@@ -2540,11 +4612,11 @@
       <w:pPr>
         <w:pStyle w:val="Heading2"/>
       </w:pPr>
-      <w:bookmarkStart w:id="15" w:name="_Toc137023143"/>
+      <w:bookmarkStart w:id="33" w:name="_Toc140650586"/>
       <w:r>
         <w:t>Articles</w:t>
       </w:r>
-      <w:bookmarkEnd w:id="15"/>
+      <w:bookmarkEnd w:id="33"/>
     </w:p>
     <w:p>
       <w:r>
@@ -2555,11 +4627,11 @@
       <w:pPr>
         <w:pStyle w:val="Heading2"/>
       </w:pPr>
-      <w:bookmarkStart w:id="16" w:name="_Toc137023144"/>
+      <w:bookmarkStart w:id="34" w:name="_Toc140650587"/>
       <w:r>
         <w:t>Tutorials</w:t>
       </w:r>
-      <w:bookmarkEnd w:id="16"/>
+      <w:bookmarkEnd w:id="34"/>
     </w:p>
     <w:p>
       <w:r>
@@ -2567,8 +4639,8 @@
       </w:r>
     </w:p>
     <w:sectPr>
-      <w:footerReference w:type="even" r:id="rId13"/>
-      <w:footerReference w:type="default" r:id="rId14"/>
+      <w:footerReference w:type="even" r:id="rId23"/>
+      <w:footerReference w:type="default" r:id="rId24"/>
       <w:pgSz w:w="12240" w:h="15840"/>
       <w:pgMar w:top="720" w:right="720" w:bottom="720" w:left="720" w:header="708" w:footer="708" w:gutter="0"/>
       <w:pgNumType w:start="0"/>
@@ -2840,8 +4912,216 @@
       </w:pPr>
     </w:lvl>
   </w:abstractNum>
+  <w:abstractNum w:abstractNumId="1" w15:restartNumberingAfterBreak="0">
+    <w:nsid w:val="11E82BC1"/>
+    <w:multiLevelType w:val="hybridMultilevel"/>
+    <w:tmpl w:val="41E2D9F8"/>
+    <w:lvl w:ilvl="0" w:tplc="04090011">
+      <w:start w:val="1"/>
+      <w:numFmt w:val="decimal"/>
+      <w:lvlText w:val="%1)"/>
+      <w:lvlJc w:val="left"/>
+      <w:pPr>
+        <w:ind w:left="720" w:hanging="360"/>
+      </w:pPr>
+      <w:rPr>
+        <w:rFonts w:hint="default"/>
+      </w:rPr>
+    </w:lvl>
+    <w:lvl w:ilvl="1" w:tplc="04090019" w:tentative="1">
+      <w:start w:val="1"/>
+      <w:numFmt w:val="lowerLetter"/>
+      <w:lvlText w:val="%2."/>
+      <w:lvlJc w:val="left"/>
+      <w:pPr>
+        <w:ind w:left="1440" w:hanging="360"/>
+      </w:pPr>
+    </w:lvl>
+    <w:lvl w:ilvl="2" w:tplc="0409001B" w:tentative="1">
+      <w:start w:val="1"/>
+      <w:numFmt w:val="lowerRoman"/>
+      <w:lvlText w:val="%3."/>
+      <w:lvlJc w:val="right"/>
+      <w:pPr>
+        <w:ind w:left="2160" w:hanging="180"/>
+      </w:pPr>
+    </w:lvl>
+    <w:lvl w:ilvl="3" w:tplc="0409000F" w:tentative="1">
+      <w:start w:val="1"/>
+      <w:numFmt w:val="decimal"/>
+      <w:lvlText w:val="%4."/>
+      <w:lvlJc w:val="left"/>
+      <w:pPr>
+        <w:ind w:left="2880" w:hanging="360"/>
+      </w:pPr>
+    </w:lvl>
+    <w:lvl w:ilvl="4" w:tplc="04090019" w:tentative="1">
+      <w:start w:val="1"/>
+      <w:numFmt w:val="lowerLetter"/>
+      <w:lvlText w:val="%5."/>
+      <w:lvlJc w:val="left"/>
+      <w:pPr>
+        <w:ind w:left="3600" w:hanging="360"/>
+      </w:pPr>
+    </w:lvl>
+    <w:lvl w:ilvl="5" w:tplc="0409001B" w:tentative="1">
+      <w:start w:val="1"/>
+      <w:numFmt w:val="lowerRoman"/>
+      <w:lvlText w:val="%6."/>
+      <w:lvlJc w:val="right"/>
+      <w:pPr>
+        <w:ind w:left="4320" w:hanging="180"/>
+      </w:pPr>
+    </w:lvl>
+    <w:lvl w:ilvl="6" w:tplc="0409000F" w:tentative="1">
+      <w:start w:val="1"/>
+      <w:numFmt w:val="decimal"/>
+      <w:lvlText w:val="%7."/>
+      <w:lvlJc w:val="left"/>
+      <w:pPr>
+        <w:ind w:left="5040" w:hanging="360"/>
+      </w:pPr>
+    </w:lvl>
+    <w:lvl w:ilvl="7" w:tplc="04090019" w:tentative="1">
+      <w:start w:val="1"/>
+      <w:numFmt w:val="lowerLetter"/>
+      <w:lvlText w:val="%8."/>
+      <w:lvlJc w:val="left"/>
+      <w:pPr>
+        <w:ind w:left="5760" w:hanging="360"/>
+      </w:pPr>
+    </w:lvl>
+    <w:lvl w:ilvl="8" w:tplc="0409001B" w:tentative="1">
+      <w:start w:val="1"/>
+      <w:numFmt w:val="lowerRoman"/>
+      <w:lvlText w:val="%9."/>
+      <w:lvlJc w:val="right"/>
+      <w:pPr>
+        <w:ind w:left="6480" w:hanging="180"/>
+      </w:pPr>
+    </w:lvl>
+  </w:abstractNum>
+  <w:abstractNum w:abstractNumId="2" w15:restartNumberingAfterBreak="0">
+    <w:nsid w:val="565A765F"/>
+    <w:multiLevelType w:val="hybridMultilevel"/>
+    <w:tmpl w:val="DB9201DA"/>
+    <w:lvl w:ilvl="0" w:tplc="04090005">
+      <w:start w:val="1"/>
+      <w:numFmt w:val="bullet"/>
+      <w:lvlText w:val=""/>
+      <w:lvlJc w:val="left"/>
+      <w:pPr>
+        <w:ind w:left="720" w:hanging="360"/>
+      </w:pPr>
+      <w:rPr>
+        <w:rFonts w:ascii="Wingdings" w:hAnsi="Wingdings" w:hint="default"/>
+      </w:rPr>
+    </w:lvl>
+    <w:lvl w:ilvl="1" w:tplc="04090003" w:tentative="1">
+      <w:start w:val="1"/>
+      <w:numFmt w:val="bullet"/>
+      <w:lvlText w:val="o"/>
+      <w:lvlJc w:val="left"/>
+      <w:pPr>
+        <w:ind w:left="1440" w:hanging="360"/>
+      </w:pPr>
+      <w:rPr>
+        <w:rFonts w:ascii="Courier New" w:hAnsi="Courier New" w:cs="Courier New" w:hint="default"/>
+      </w:rPr>
+    </w:lvl>
+    <w:lvl w:ilvl="2" w:tplc="04090005" w:tentative="1">
+      <w:start w:val="1"/>
+      <w:numFmt w:val="bullet"/>
+      <w:lvlText w:val=""/>
+      <w:lvlJc w:val="left"/>
+      <w:pPr>
+        <w:ind w:left="2160" w:hanging="360"/>
+      </w:pPr>
+      <w:rPr>
+        <w:rFonts w:ascii="Wingdings" w:hAnsi="Wingdings" w:hint="default"/>
+      </w:rPr>
+    </w:lvl>
+    <w:lvl w:ilvl="3" w:tplc="04090001" w:tentative="1">
+      <w:start w:val="1"/>
+      <w:numFmt w:val="bullet"/>
+      <w:lvlText w:val=""/>
+      <w:lvlJc w:val="left"/>
+      <w:pPr>
+        <w:ind w:left="2880" w:hanging="360"/>
+      </w:pPr>
+      <w:rPr>
+        <w:rFonts w:ascii="Symbol" w:hAnsi="Symbol" w:hint="default"/>
+      </w:rPr>
+    </w:lvl>
+    <w:lvl w:ilvl="4" w:tplc="04090003" w:tentative="1">
+      <w:start w:val="1"/>
+      <w:numFmt w:val="bullet"/>
+      <w:lvlText w:val="o"/>
+      <w:lvlJc w:val="left"/>
+      <w:pPr>
+        <w:ind w:left="3600" w:hanging="360"/>
+      </w:pPr>
+      <w:rPr>
+        <w:rFonts w:ascii="Courier New" w:hAnsi="Courier New" w:cs="Courier New" w:hint="default"/>
+      </w:rPr>
+    </w:lvl>
+    <w:lvl w:ilvl="5" w:tplc="04090005" w:tentative="1">
+      <w:start w:val="1"/>
+      <w:numFmt w:val="bullet"/>
+      <w:lvlText w:val=""/>
+      <w:lvlJc w:val="left"/>
+      <w:pPr>
+        <w:ind w:left="4320" w:hanging="360"/>
+      </w:pPr>
+      <w:rPr>
+        <w:rFonts w:ascii="Wingdings" w:hAnsi="Wingdings" w:hint="default"/>
+      </w:rPr>
+    </w:lvl>
+    <w:lvl w:ilvl="6" w:tplc="04090001" w:tentative="1">
+      <w:start w:val="1"/>
+      <w:numFmt w:val="bullet"/>
+      <w:lvlText w:val=""/>
+      <w:lvlJc w:val="left"/>
+      <w:pPr>
+        <w:ind w:left="5040" w:hanging="360"/>
+      </w:pPr>
+      <w:rPr>
+        <w:rFonts w:ascii="Symbol" w:hAnsi="Symbol" w:hint="default"/>
+      </w:rPr>
+    </w:lvl>
+    <w:lvl w:ilvl="7" w:tplc="04090003" w:tentative="1">
+      <w:start w:val="1"/>
+      <w:numFmt w:val="bullet"/>
+      <w:lvlText w:val="o"/>
+      <w:lvlJc w:val="left"/>
+      <w:pPr>
+        <w:ind w:left="5760" w:hanging="360"/>
+      </w:pPr>
+      <w:rPr>
+        <w:rFonts w:ascii="Courier New" w:hAnsi="Courier New" w:cs="Courier New" w:hint="default"/>
+      </w:rPr>
+    </w:lvl>
+    <w:lvl w:ilvl="8" w:tplc="04090005" w:tentative="1">
+      <w:start w:val="1"/>
+      <w:numFmt w:val="bullet"/>
+      <w:lvlText w:val=""/>
+      <w:lvlJc w:val="left"/>
+      <w:pPr>
+        <w:ind w:left="6480" w:hanging="360"/>
+      </w:pPr>
+      <w:rPr>
+        <w:rFonts w:ascii="Wingdings" w:hAnsi="Wingdings" w:hint="default"/>
+      </w:rPr>
+    </w:lvl>
+  </w:abstractNum>
   <w:num w:numId="1" w16cid:durableId="2029746096">
     <w:abstractNumId w:val="0"/>
+  </w:num>
+  <w:num w:numId="2" w16cid:durableId="1739090294">
+    <w:abstractNumId w:val="1"/>
+  </w:num>
+  <w:num w:numId="3" w16cid:durableId="1943033329">
+    <w:abstractNumId w:val="2"/>
   </w:num>
 </w:numbering>
 </file>
@@ -4105,6 +6385,43 @@
     <w:unhideWhenUsed/>
     <w:rsid w:val="000B5BFD"/>
   </w:style>
+  <w:style w:type="character" w:styleId="UnresolvedMention">
+    <w:name w:val="Unresolved Mention"/>
+    <w:basedOn w:val="DefaultParagraphFont"/>
+    <w:uiPriority w:val="99"/>
+    <w:semiHidden/>
+    <w:unhideWhenUsed/>
+    <w:rsid w:val="005F7C29"/>
+    <w:rPr>
+      <w:color w:val="605E5C"/>
+      <w:shd w:val="clear" w:color="auto" w:fill="E1DFDD"/>
+    </w:rPr>
+  </w:style>
+  <w:style w:type="character" w:styleId="HTMLCode">
+    <w:name w:val="HTML Code"/>
+    <w:basedOn w:val="DefaultParagraphFont"/>
+    <w:uiPriority w:val="99"/>
+    <w:semiHidden/>
+    <w:unhideWhenUsed/>
+    <w:rsid w:val="00F45DD9"/>
+    <w:rPr>
+      <w:rFonts w:ascii="Courier New" w:eastAsia="Times New Roman" w:hAnsi="Courier New" w:cs="Courier New"/>
+      <w:sz w:val="20"/>
+      <w:szCs w:val="20"/>
+    </w:rPr>
+  </w:style>
+  <w:style w:type="character" w:styleId="FollowedHyperlink">
+    <w:name w:val="FollowedHyperlink"/>
+    <w:basedOn w:val="DefaultParagraphFont"/>
+    <w:uiPriority w:val="99"/>
+    <w:semiHidden/>
+    <w:unhideWhenUsed/>
+    <w:rsid w:val="00511783"/>
+    <w:rPr>
+      <w:color w:val="954F72" w:themeColor="followedHyperlink"/>
+      <w:u w:val="single"/>
+    </w:rPr>
+  </w:style>
 </w:styles>
 </file>
 

</xml_diff>